<commit_message>
Added Product complex grouping
</commit_message>
<xml_diff>
--- a/01_CreateNothWindSolution.docx
+++ b/01_CreateNothWindSolution.docx
@@ -12,8 +12,6 @@
       <w:r>
         <w:t xml:space="preserve"> part 1</w:t>
       </w:r>
-      <w:bookmarkStart w:id="0" w:name="_GoBack"/>
-      <w:bookmarkEnd w:id="0"/>
     </w:p>
     <w:p>
       <w:r>
@@ -79,7 +77,15 @@
       </w:r>
     </w:p>
     <w:p>
-      <w:r>
+      <w:pPr>
+        <w:rPr>
+          <w:b/>
+        </w:rPr>
+      </w:pPr>
+      <w:r>
+        <w:rPr>
+          <w:b/>
+        </w:rPr>
         <w:t>Notes</w:t>
       </w:r>
     </w:p>
@@ -108,10 +114,71 @@
       </w:r>
     </w:p>
     <w:p>
+      <w:r>
+        <w:t>https://github.com/dotnet/EntityFramework.Docs</w:t>
+      </w:r>
+      <w:bookmarkStart w:id="0" w:name="_GoBack"/>
+      <w:bookmarkEnd w:id="0"/>
+    </w:p>
+    <w:p>
       <w:pPr>
         <w:pStyle w:val="Heading1"/>
       </w:pPr>
       <w:r>
+        <w:t>DbContext</w:t>
+      </w:r>
+    </w:p>
+    <w:p>
+      <w:r>
+        <w:t xml:space="preserve">The </w:t>
+      </w:r>
+      <w:hyperlink r:id="rId6" w:history="1">
+        <w:r>
+          <w:rPr>
+            <w:rStyle w:val="Hyperlink"/>
+          </w:rPr>
+          <w:t>DbContext</w:t>
+        </w:r>
+      </w:hyperlink>
+      <w:r>
+        <w:t xml:space="preserve"> </w:t>
+      </w:r>
+      <w:r>
+        <w:t xml:space="preserve">class </w:t>
+      </w:r>
+      <w:r>
+        <w:t>is simply the way for the developers to incorporate Entity Framework based data to the application.</w:t>
+      </w:r>
+    </w:p>
+    <w:p>
+      <w:pPr>
+        <w:pStyle w:val="ListParagraph"/>
+        <w:numPr>
+          <w:ilvl w:val="0"/>
+          <w:numId w:val="13"/>
+        </w:numPr>
+      </w:pPr>
+      <w:r>
+        <w:t>It allows you to make database connections inside an application model and allows the developer to link the model properties to the database table using a connection string.</w:t>
+      </w:r>
+    </w:p>
+    <w:p>
+      <w:pPr>
+        <w:pStyle w:val="ListParagraph"/>
+        <w:numPr>
+          <w:ilvl w:val="0"/>
+          <w:numId w:val="13"/>
+        </w:numPr>
+      </w:pPr>
+      <w:r>
+        <w:t>It is the base class to manage all types of database operations, such as establishing a connection with the database, query the database and end the connection.</w:t>
+      </w:r>
+    </w:p>
+    <w:p>
+      <w:pPr>
+        <w:pStyle w:val="Heading1"/>
+      </w:pPr>
+      <w:r>
         <w:t xml:space="preserve">Setup SSMS </w:t>
       </w:r>
     </w:p>
@@ -122,7 +189,7 @@
       <w:r>
         <w:t xml:space="preserve">ith </w:t>
       </w:r>
-      <w:hyperlink r:id="rId6" w:history="1">
+      <w:hyperlink r:id="rId7" w:history="1">
         <w:r>
           <w:rPr>
             <w:rStyle w:val="Hyperlink"/>
@@ -198,8 +265,13 @@
         </w:numPr>
       </w:pPr>
       <w:r>
-        <w:t>Solution name: NorthWindCoreSolution</w:t>
-      </w:r>
+        <w:t xml:space="preserve">Solution name: </w:t>
+      </w:r>
+      <w:proofErr w:type="spellStart"/>
+      <w:r>
+        <w:t>NorthWindCoreSolution</w:t>
+      </w:r>
+      <w:proofErr w:type="spellEnd"/>
     </w:p>
     <w:p>
       <w:pPr>
@@ -221,6 +293,341 @@
         <w:pStyle w:val="ListParagraph"/>
         <w:numPr>
           <w:ilvl w:val="0"/>
+          <w:numId w:val="1"/>
+        </w:numPr>
+      </w:pPr>
+      <w:r>
+        <w:t xml:space="preserve">Click </w:t>
+      </w:r>
+      <w:r>
+        <w:rPr>
+          <w:u w:val="single"/>
+        </w:rPr>
+        <w:t>Create</w:t>
+      </w:r>
+      <w:r>
+        <w:t xml:space="preserve"> button</w:t>
+      </w:r>
+    </w:p>
+    <w:p>
+      <w:r>
+        <w:t>Make sure Solution Explorer window is open</w:t>
+      </w:r>
+    </w:p>
+    <w:p>
+      <w:pPr>
+        <w:ind w:left="720"/>
+      </w:pPr>
+      <w:r>
+        <w:t>From Visual Studio menu, View -&gt; Solution Explorer. Once displayed, pin to the side (Karen will talk through this)</w:t>
+      </w:r>
+    </w:p>
+    <w:p>
+      <w:pPr>
+        <w:pStyle w:val="ListParagraph"/>
+        <w:numPr>
+          <w:ilvl w:val="0"/>
+          <w:numId w:val="1"/>
+        </w:numPr>
+      </w:pPr>
+      <w:r>
+        <w:t>Right click on the top node in Solution Explorer, select Add -&gt; New Solution folder</w:t>
+      </w:r>
+    </w:p>
+    <w:p>
+      <w:pPr>
+        <w:pStyle w:val="ListParagraph"/>
+        <w:numPr>
+          <w:ilvl w:val="0"/>
+          <w:numId w:val="1"/>
+        </w:numPr>
+      </w:pPr>
+      <w:r>
+        <w:t xml:space="preserve">Name the folder </w:t>
+      </w:r>
+      <w:r>
+        <w:rPr>
+          <w:u w:val="single"/>
+        </w:rPr>
+        <w:t>Class projects</w:t>
+      </w:r>
+      <w:r>
+        <w:t>. (Solution folders are virtual, not physical)</w:t>
+      </w:r>
+    </w:p>
+    <w:p>
+      <w:pPr>
+        <w:pStyle w:val="ListParagraph"/>
+        <w:numPr>
+          <w:ilvl w:val="0"/>
+          <w:numId w:val="1"/>
+        </w:numPr>
+      </w:pPr>
+      <w:r>
+        <w:t xml:space="preserve">Right click on the Class projects node and select Add -&gt; </w:t>
+      </w:r>
+      <w:r>
+        <w:rPr>
+          <w:u w:val="single"/>
+        </w:rPr>
+        <w:t>New Project</w:t>
+      </w:r>
+      <w:r>
+        <w:t>.</w:t>
+      </w:r>
+    </w:p>
+    <w:p>
+      <w:pPr>
+        <w:pStyle w:val="ListParagraph"/>
+        <w:numPr>
+          <w:ilvl w:val="1"/>
+          <w:numId w:val="1"/>
+        </w:numPr>
+      </w:pPr>
+      <w:r>
+        <w:t xml:space="preserve">Select </w:t>
+      </w:r>
+      <w:proofErr w:type="spellStart"/>
+      <w:r>
+        <w:t>BaseNetCoreProject</w:t>
+      </w:r>
+      <w:proofErr w:type="spellEnd"/>
+      <w:r>
+        <w:t xml:space="preserve">. </w:t>
+      </w:r>
+      <w:proofErr w:type="spellStart"/>
+      <w:r>
+        <w:t>BaseNetCoreProject</w:t>
+      </w:r>
+      <w:proofErr w:type="spellEnd"/>
+      <w:r>
+        <w:t xml:space="preserve"> is a custom project template which hopefully is installed by the service desk and if not we will work through this.</w:t>
+      </w:r>
+    </w:p>
+    <w:p>
+      <w:pPr>
+        <w:pStyle w:val="ListParagraph"/>
+        <w:numPr>
+          <w:ilvl w:val="0"/>
+          <w:numId w:val="1"/>
+        </w:numPr>
+      </w:pPr>
+      <w:r>
+        <w:t xml:space="preserve">Click the </w:t>
+      </w:r>
+      <w:r>
+        <w:rPr>
+          <w:u w:val="single"/>
+        </w:rPr>
+        <w:t>Next</w:t>
+      </w:r>
+      <w:r>
+        <w:t xml:space="preserve"> button </w:t>
+      </w:r>
+    </w:p>
+    <w:p>
+      <w:pPr>
+        <w:pStyle w:val="ListParagraph"/>
+        <w:numPr>
+          <w:ilvl w:val="0"/>
+          <w:numId w:val="1"/>
+        </w:numPr>
+      </w:pPr>
+      <w:r>
+        <w:t xml:space="preserve">Project name: </w:t>
+      </w:r>
+      <w:r>
+        <w:t>NorthWindCoreLibrary</w:t>
+      </w:r>
+    </w:p>
+    <w:p>
+      <w:pPr>
+        <w:pStyle w:val="ListParagraph"/>
+        <w:numPr>
+          <w:ilvl w:val="0"/>
+          <w:numId w:val="1"/>
+        </w:numPr>
+      </w:pPr>
+      <w:r>
+        <w:t xml:space="preserve">Click the </w:t>
+      </w:r>
+      <w:r>
+        <w:rPr>
+          <w:u w:val="single"/>
+        </w:rPr>
+        <w:t>Create</w:t>
+      </w:r>
+      <w:r>
+        <w:t xml:space="preserve"> button</w:t>
+      </w:r>
+      <w:r>
+        <w:t>.</w:t>
+      </w:r>
+    </w:p>
+    <w:p>
+      <w:pPr>
+        <w:pStyle w:val="ListParagraph"/>
+        <w:numPr>
+          <w:ilvl w:val="0"/>
+          <w:numId w:val="1"/>
+        </w:numPr>
+      </w:pPr>
+      <w:r>
+        <w:t>The project appears with several folders.</w:t>
+      </w:r>
+    </w:p>
+    <w:p>
+      <w:pPr>
+        <w:pStyle w:val="ListParagraph"/>
+        <w:numPr>
+          <w:ilvl w:val="0"/>
+          <w:numId w:val="1"/>
+        </w:numPr>
+      </w:pPr>
+      <w:r>
+        <w:t>Click on the Classes folder, delete class1.cs</w:t>
+      </w:r>
+    </w:p>
+    <w:p>
+      <w:pPr>
+        <w:pStyle w:val="ListParagraph"/>
+        <w:numPr>
+          <w:ilvl w:val="0"/>
+          <w:numId w:val="1"/>
+        </w:numPr>
+      </w:pPr>
+      <w:r>
+        <w:t>Right click in solution explorer on the project name.</w:t>
+      </w:r>
+    </w:p>
+    <w:p>
+      <w:pPr>
+        <w:pStyle w:val="ListParagraph"/>
+        <w:numPr>
+          <w:ilvl w:val="0"/>
+          <w:numId w:val="1"/>
+        </w:numPr>
+      </w:pPr>
+      <w:r>
+        <w:t>Select EF Power Tools -&gt; Reverse engineer</w:t>
+      </w:r>
+    </w:p>
+    <w:p>
+      <w:pPr>
+        <w:pStyle w:val="ListParagraph"/>
+        <w:numPr>
+          <w:ilvl w:val="1"/>
+          <w:numId w:val="1"/>
+        </w:numPr>
+      </w:pPr>
+      <w:r>
+        <w:t xml:space="preserve">Click the </w:t>
+      </w:r>
+      <w:r>
+        <w:rPr>
+          <w:u w:val="single"/>
+        </w:rPr>
+        <w:t>Add</w:t>
+      </w:r>
+      <w:r>
+        <w:t xml:space="preserve"> button</w:t>
+      </w:r>
+    </w:p>
+    <w:p>
+      <w:pPr>
+        <w:pStyle w:val="ListParagraph"/>
+        <w:numPr>
+          <w:ilvl w:val="1"/>
+          <w:numId w:val="1"/>
+        </w:numPr>
+      </w:pPr>
+      <w:r>
+        <w:t>Server Name: .\SQLEXPRESS</w:t>
+      </w:r>
+    </w:p>
+    <w:p>
+      <w:pPr>
+        <w:pStyle w:val="ListParagraph"/>
+        <w:numPr>
+          <w:ilvl w:val="1"/>
+          <w:numId w:val="1"/>
+        </w:numPr>
+      </w:pPr>
+      <w:r>
+        <w:t xml:space="preserve">Click the drop down for </w:t>
+      </w:r>
+      <w:r>
+        <w:rPr>
+          <w:u w:val="single"/>
+        </w:rPr>
+        <w:t>Select or enter a database name</w:t>
+      </w:r>
+      <w:r>
+        <w:t>.</w:t>
+      </w:r>
+    </w:p>
+    <w:p>
+      <w:pPr>
+        <w:pStyle w:val="ListParagraph"/>
+        <w:numPr>
+          <w:ilvl w:val="1"/>
+          <w:numId w:val="1"/>
+        </w:numPr>
+      </w:pPr>
+      <w:r>
+        <w:t xml:space="preserve">Select </w:t>
+      </w:r>
+      <w:r>
+        <w:t>NorthWind2020</w:t>
+      </w:r>
+    </w:p>
+    <w:p>
+      <w:pPr>
+        <w:pStyle w:val="ListParagraph"/>
+        <w:numPr>
+          <w:ilvl w:val="1"/>
+          <w:numId w:val="1"/>
+        </w:numPr>
+      </w:pPr>
+      <w:r>
+        <w:t xml:space="preserve">Click </w:t>
+      </w:r>
+      <w:r>
+        <w:rPr>
+          <w:u w:val="single"/>
+        </w:rPr>
+        <w:t>Test Connection</w:t>
+      </w:r>
+      <w:r>
+        <w:t xml:space="preserve"> button, click OK (hopefully this works w/o permission issues)</w:t>
+      </w:r>
+    </w:p>
+    <w:p>
+      <w:pPr>
+        <w:pStyle w:val="ListParagraph"/>
+        <w:numPr>
+          <w:ilvl w:val="1"/>
+          <w:numId w:val="1"/>
+        </w:numPr>
+      </w:pPr>
+      <w:r>
+        <w:t xml:space="preserve">Click the checkbox for </w:t>
+      </w:r>
+      <w:r>
+        <w:rPr>
+          <w:u w:val="single"/>
+        </w:rPr>
+        <w:t>Use EF Core 5</w:t>
+      </w:r>
+      <w:r>
+        <w:t>.</w:t>
+      </w:r>
+    </w:p>
+    <w:p>
+      <w:pPr>
+        <w:pStyle w:val="ListParagraph"/>
+        <w:numPr>
+          <w:ilvl w:val="1"/>
           <w:numId w:val="1"/>
         </w:numPr>
       </w:pPr>
@@ -232,77 +639,10 @@
         <w:rPr>
           <w:u w:val="single"/>
         </w:rPr>
-        <w:t>Create</w:t>
+        <w:t>OK</w:t>
       </w:r>
       <w:r>
         <w:t xml:space="preserve"> button</w:t>
-      </w:r>
-    </w:p>
-    <w:p>
-      <w:r>
-        <w:t>Make sure Solution Explorer window is open</w:t>
-      </w:r>
-    </w:p>
-    <w:p>
-      <w:pPr>
-        <w:ind w:left="720"/>
-      </w:pPr>
-      <w:r>
-        <w:t>From Visual Studio menu, View -&gt; Solution Explorer. Once displayed, pin to the side (Karen will talk through this)</w:t>
-      </w:r>
-    </w:p>
-    <w:p>
-      <w:pPr>
-        <w:pStyle w:val="ListParagraph"/>
-        <w:numPr>
-          <w:ilvl w:val="0"/>
-          <w:numId w:val="1"/>
-        </w:numPr>
-      </w:pPr>
-      <w:r>
-        <w:t>Right click on the top node in Solution Explorer, select Add -&gt; New Solution folder</w:t>
-      </w:r>
-    </w:p>
-    <w:p>
-      <w:pPr>
-        <w:pStyle w:val="ListParagraph"/>
-        <w:numPr>
-          <w:ilvl w:val="0"/>
-          <w:numId w:val="1"/>
-        </w:numPr>
-      </w:pPr>
-      <w:r>
-        <w:t xml:space="preserve">Name the folder </w:t>
-      </w:r>
-      <w:r>
-        <w:rPr>
-          <w:u w:val="single"/>
-        </w:rPr>
-        <w:t>Class projects</w:t>
-      </w:r>
-      <w:r>
-        <w:t>. (Solution folders are virtual, not physical)</w:t>
-      </w:r>
-    </w:p>
-    <w:p>
-      <w:pPr>
-        <w:pStyle w:val="ListParagraph"/>
-        <w:numPr>
-          <w:ilvl w:val="0"/>
-          <w:numId w:val="1"/>
-        </w:numPr>
-      </w:pPr>
-      <w:r>
-        <w:t xml:space="preserve">Right click on the Class projects node and select Add -&gt; </w:t>
-      </w:r>
-      <w:r>
-        <w:rPr>
-          <w:u w:val="single"/>
-        </w:rPr>
-        <w:t>New Project</w:t>
-      </w:r>
-      <w:r>
-        <w:t>.</w:t>
       </w:r>
     </w:p>
     <w:p>
@@ -314,115 +654,7 @@
         </w:numPr>
       </w:pPr>
       <w:r>
-        <w:t>Select BaseNetCoreProject. BaseNetCoreProject is a custom project template which hopefully is installed by the service desk and if not we will work through this.</w:t>
-      </w:r>
-    </w:p>
-    <w:p>
-      <w:pPr>
-        <w:pStyle w:val="ListParagraph"/>
-        <w:numPr>
-          <w:ilvl w:val="0"/>
-          <w:numId w:val="1"/>
-        </w:numPr>
-      </w:pPr>
-      <w:r>
-        <w:t xml:space="preserve">Click the </w:t>
-      </w:r>
-      <w:r>
-        <w:rPr>
-          <w:u w:val="single"/>
-        </w:rPr>
-        <w:t>Next</w:t>
-      </w:r>
-      <w:r>
-        <w:t xml:space="preserve"> button </w:t>
-      </w:r>
-    </w:p>
-    <w:p>
-      <w:pPr>
-        <w:pStyle w:val="ListParagraph"/>
-        <w:numPr>
-          <w:ilvl w:val="0"/>
-          <w:numId w:val="1"/>
-        </w:numPr>
-      </w:pPr>
-      <w:r>
-        <w:t xml:space="preserve">Project name: </w:t>
-      </w:r>
-      <w:r>
-        <w:t>NorthWindCoreLibrary</w:t>
-      </w:r>
-    </w:p>
-    <w:p>
-      <w:pPr>
-        <w:pStyle w:val="ListParagraph"/>
-        <w:numPr>
-          <w:ilvl w:val="0"/>
-          <w:numId w:val="1"/>
-        </w:numPr>
-      </w:pPr>
-      <w:r>
-        <w:t xml:space="preserve">Click the </w:t>
-      </w:r>
-      <w:r>
-        <w:rPr>
-          <w:u w:val="single"/>
-        </w:rPr>
-        <w:t>Create</w:t>
-      </w:r>
-      <w:r>
-        <w:t xml:space="preserve"> button</w:t>
-      </w:r>
-      <w:r>
-        <w:t>.</w:t>
-      </w:r>
-    </w:p>
-    <w:p>
-      <w:pPr>
-        <w:pStyle w:val="ListParagraph"/>
-        <w:numPr>
-          <w:ilvl w:val="0"/>
-          <w:numId w:val="1"/>
-        </w:numPr>
-      </w:pPr>
-      <w:r>
-        <w:t>The project appears with several folders.</w:t>
-      </w:r>
-    </w:p>
-    <w:p>
-      <w:pPr>
-        <w:pStyle w:val="ListParagraph"/>
-        <w:numPr>
-          <w:ilvl w:val="0"/>
-          <w:numId w:val="1"/>
-        </w:numPr>
-      </w:pPr>
-      <w:r>
-        <w:t>Click on the Classes folder, delete class1.cs</w:t>
-      </w:r>
-    </w:p>
-    <w:p>
-      <w:pPr>
-        <w:pStyle w:val="ListParagraph"/>
-        <w:numPr>
-          <w:ilvl w:val="0"/>
-          <w:numId w:val="1"/>
-        </w:numPr>
-      </w:pPr>
-      <w:r>
-        <w:t>Right click in solution explorer on the project name.</w:t>
-      </w:r>
-    </w:p>
-    <w:p>
-      <w:pPr>
-        <w:pStyle w:val="ListParagraph"/>
-        <w:numPr>
-          <w:ilvl w:val="0"/>
-          <w:numId w:val="1"/>
-        </w:numPr>
-      </w:pPr>
-      <w:r>
-        <w:t>Select EF Power Tools -&gt; Reverse engineer</w:t>
+        <w:t>A selection object dialog appears, click the checkbox in the upper left corner. We don’t need all objects but will keep it simple.</w:t>
       </w:r>
     </w:p>
     <w:p>
@@ -440,7 +672,7 @@
         <w:rPr>
           <w:u w:val="single"/>
         </w:rPr>
-        <w:t>Add</w:t>
+        <w:t>OK</w:t>
       </w:r>
       <w:r>
         <w:t xml:space="preserve"> button</w:t>
@@ -455,8 +687,13 @@
         </w:numPr>
       </w:pPr>
       <w:r>
-        <w:t>Server Name: .\SQLEXPRESS</w:t>
-      </w:r>
+        <w:t xml:space="preserve">Context name: </w:t>
+      </w:r>
+      <w:proofErr w:type="spellStart"/>
+      <w:r>
+        <w:t>NorthwindContext</w:t>
+      </w:r>
+      <w:proofErr w:type="spellEnd"/>
     </w:p>
     <w:p>
       <w:pPr>
@@ -467,16 +704,7 @@
         </w:numPr>
       </w:pPr>
       <w:r>
-        <w:t xml:space="preserve">Click the drop down for </w:t>
-      </w:r>
-      <w:r>
-        <w:rPr>
-          <w:u w:val="single"/>
-        </w:rPr>
-        <w:t>Select or enter a database name</w:t>
-      </w:r>
-      <w:r>
-        <w:t>.</w:t>
+        <w:t>Entity Type path: Models</w:t>
       </w:r>
     </w:p>
     <w:p>
@@ -488,10 +716,7 @@
         </w:numPr>
       </w:pPr>
       <w:r>
-        <w:t xml:space="preserve">Select </w:t>
-      </w:r>
-      <w:r>
-        <w:t>NorthWind2020</w:t>
+        <w:t>DbContext Path: Data</w:t>
       </w:r>
     </w:p>
     <w:p>
@@ -503,16 +728,7 @@
         </w:numPr>
       </w:pPr>
       <w:r>
-        <w:t xml:space="preserve">Click </w:t>
-      </w:r>
-      <w:r>
-        <w:rPr>
-          <w:u w:val="single"/>
-        </w:rPr>
-        <w:t>Test Connection</w:t>
-      </w:r>
-      <w:r>
-        <w:t xml:space="preserve"> button, click OK (hopefully this works w/o permission issues)</w:t>
+        <w:t>Include connection string: check</w:t>
       </w:r>
     </w:p>
     <w:p>
@@ -524,16 +740,16 @@
         </w:numPr>
       </w:pPr>
       <w:r>
-        <w:t xml:space="preserve">Click the checkbox for </w:t>
+        <w:t xml:space="preserve">Click </w:t>
       </w:r>
       <w:r>
         <w:rPr>
           <w:u w:val="single"/>
         </w:rPr>
-        <w:t>Use EF Core 5</w:t>
-      </w:r>
-      <w:r>
-        <w:t>.</w:t>
+        <w:t>Advance</w:t>
+      </w:r>
+      <w:r>
+        <w:t xml:space="preserve"> button</w:t>
       </w:r>
     </w:p>
     <w:p>
@@ -545,16 +761,7 @@
         </w:numPr>
       </w:pPr>
       <w:r>
-        <w:t xml:space="preserve">Click </w:t>
-      </w:r>
-      <w:r>
-        <w:rPr>
-          <w:u w:val="single"/>
-        </w:rPr>
-        <w:t>OK</w:t>
-      </w:r>
-      <w:r>
-        <w:t xml:space="preserve"> button</w:t>
+        <w:t>Split DbContext into Configuration classes: Check</w:t>
       </w:r>
     </w:p>
     <w:p>
@@ -566,19 +773,103 @@
         </w:numPr>
       </w:pPr>
       <w:r>
-        <w:t>A selection object dialog appears, click the checkbox in the upper left corner. We don’t need all objects but will keep it simple.</w:t>
-      </w:r>
-    </w:p>
-    <w:p>
-      <w:pPr>
-        <w:pStyle w:val="ListParagraph"/>
-        <w:numPr>
-          <w:ilvl w:val="1"/>
+        <w:t xml:space="preserve">Click </w:t>
+      </w:r>
+      <w:r>
+        <w:rPr>
+          <w:u w:val="single"/>
+        </w:rPr>
+        <w:t>OK</w:t>
+      </w:r>
+      <w:r>
+        <w:t xml:space="preserve"> button then click OK again</w:t>
+      </w:r>
+    </w:p>
+    <w:p>
+      <w:pPr>
+        <w:pStyle w:val="ListParagraph"/>
+        <w:numPr>
+          <w:ilvl w:val="0"/>
           <w:numId w:val="1"/>
         </w:numPr>
       </w:pPr>
       <w:r>
-        <w:t xml:space="preserve">Click the </w:t>
+        <w:t xml:space="preserve">Talk through </w:t>
+      </w:r>
+      <w:r>
+        <w:t xml:space="preserve">Getting </w:t>
+      </w:r>
+      <w:proofErr w:type="spellStart"/>
+      <w:r>
+        <w:t>ConfigurationHelper</w:t>
+      </w:r>
+      <w:proofErr w:type="spellEnd"/>
+      <w:r>
+        <w:t xml:space="preserve"> project into the solution</w:t>
+      </w:r>
+    </w:p>
+    <w:p>
+      <w:pPr>
+        <w:pStyle w:val="ListParagraph"/>
+        <w:numPr>
+          <w:ilvl w:val="0"/>
+          <w:numId w:val="1"/>
+        </w:numPr>
+      </w:pPr>
+      <w:r>
+        <w:t xml:space="preserve">Talk through </w:t>
+      </w:r>
+      <w:proofErr w:type="spellStart"/>
+      <w:r>
+        <w:t>appsetting.json</w:t>
+      </w:r>
+      <w:proofErr w:type="spellEnd"/>
+      <w:r>
+        <w:t xml:space="preserve"> in NorthWindCoreLibrary</w:t>
+      </w:r>
+    </w:p>
+    <w:p>
+      <w:pPr>
+        <w:pStyle w:val="ListParagraph"/>
+        <w:numPr>
+          <w:ilvl w:val="0"/>
+          <w:numId w:val="1"/>
+        </w:numPr>
+      </w:pPr>
+      <w:r>
+        <w:t>Select the Dependencies folder in  NorthWindCoreLibrary project</w:t>
+      </w:r>
+    </w:p>
+    <w:p>
+      <w:pPr>
+        <w:pStyle w:val="ListParagraph"/>
+        <w:numPr>
+          <w:ilvl w:val="0"/>
+          <w:numId w:val="1"/>
+        </w:numPr>
+      </w:pPr>
+      <w:r>
+        <w:t>Right click, Add project reference</w:t>
+      </w:r>
+    </w:p>
+    <w:p>
+      <w:pPr>
+        <w:pStyle w:val="ListParagraph"/>
+        <w:numPr>
+          <w:ilvl w:val="0"/>
+          <w:numId w:val="1"/>
+        </w:numPr>
+      </w:pPr>
+      <w:r>
+        <w:t xml:space="preserve">Select </w:t>
+      </w:r>
+      <w:proofErr w:type="spellStart"/>
+      <w:r>
+        <w:t>ConfigurationHelper</w:t>
+      </w:r>
+      <w:proofErr w:type="spellEnd"/>
+      <w:r>
+        <w:t xml:space="preserve">, click </w:t>
       </w:r>
       <w:r>
         <w:rPr>
@@ -587,6 +878,242 @@
         <w:t>OK</w:t>
       </w:r>
       <w:r>
+        <w:t>.</w:t>
+      </w:r>
+    </w:p>
+    <w:p>
+      <w:pPr>
+        <w:pStyle w:val="ListParagraph"/>
+        <w:numPr>
+          <w:ilvl w:val="0"/>
+          <w:numId w:val="1"/>
+        </w:numPr>
+      </w:pPr>
+      <w:r>
+        <w:t xml:space="preserve">Select </w:t>
+      </w:r>
+      <w:proofErr w:type="spellStart"/>
+      <w:r>
+        <w:t>NorthWindContext.cs</w:t>
+      </w:r>
+      <w:proofErr w:type="spellEnd"/>
+      <w:r>
+        <w:t xml:space="preserve"> under the Data Folder.</w:t>
+      </w:r>
+    </w:p>
+    <w:p>
+      <w:pPr>
+        <w:pStyle w:val="ListParagraph"/>
+        <w:numPr>
+          <w:ilvl w:val="0"/>
+          <w:numId w:val="1"/>
+        </w:numPr>
+      </w:pPr>
+      <w:r>
+        <w:t>Add the following as the top line “</w:t>
+      </w:r>
+      <w:r>
+        <w:t xml:space="preserve">using </w:t>
+      </w:r>
+      <w:proofErr w:type="spellStart"/>
+      <w:r>
+        <w:t>ConfigurationHelper</w:t>
+      </w:r>
+      <w:proofErr w:type="spellEnd"/>
+      <w:r>
+        <w:t>;</w:t>
+      </w:r>
+      <w:r>
+        <w:t>”</w:t>
+      </w:r>
+    </w:p>
+    <w:p>
+      <w:pPr>
+        <w:pStyle w:val="ListParagraph"/>
+        <w:numPr>
+          <w:ilvl w:val="0"/>
+          <w:numId w:val="1"/>
+        </w:numPr>
+      </w:pPr>
+      <w:r>
+        <w:t xml:space="preserve">Find the method </w:t>
+      </w:r>
+      <w:proofErr w:type="spellStart"/>
+      <w:r>
+        <w:t>OnConfiguring</w:t>
+      </w:r>
+      <w:proofErr w:type="spellEnd"/>
+    </w:p>
+    <w:p>
+      <w:pPr>
+        <w:pStyle w:val="ListParagraph"/>
+        <w:numPr>
+          <w:ilvl w:val="0"/>
+          <w:numId w:val="1"/>
+        </w:numPr>
+      </w:pPr>
+      <w:r>
+        <w:t xml:space="preserve">Change </w:t>
+      </w:r>
+      <w:proofErr w:type="spellStart"/>
+      <w:r>
+        <w:t>optionsBuilder.UseSqlServer</w:t>
+      </w:r>
+      <w:proofErr w:type="spellEnd"/>
+      <w:r>
+        <w:t xml:space="preserve"> to </w:t>
+      </w:r>
+      <w:proofErr w:type="spellStart"/>
+      <w:r>
+        <w:t>optionsBuilder.UseSqlServer</w:t>
+      </w:r>
+      <w:proofErr w:type="spellEnd"/>
+      <w:r>
+        <w:t>(</w:t>
+      </w:r>
+      <w:proofErr w:type="spellStart"/>
+      <w:r>
+        <w:t>Helper.ConnectionString</w:t>
+      </w:r>
+      <w:proofErr w:type="spellEnd"/>
+      <w:r>
+        <w:t>());</w:t>
+      </w:r>
+    </w:p>
+    <w:p>
+      <w:pPr>
+        <w:pStyle w:val="ListParagraph"/>
+        <w:numPr>
+          <w:ilvl w:val="0"/>
+          <w:numId w:val="1"/>
+        </w:numPr>
+      </w:pPr>
+      <w:r>
+        <w:t>Delete the line starting with #warning</w:t>
+      </w:r>
+    </w:p>
+    <w:p>
+      <w:pPr>
+        <w:pStyle w:val="ListParagraph"/>
+        <w:numPr>
+          <w:ilvl w:val="0"/>
+          <w:numId w:val="1"/>
+        </w:numPr>
+      </w:pPr>
+      <w:r>
+        <w:t xml:space="preserve">Right click the top node in Solution Explorer, select </w:t>
+      </w:r>
+      <w:r>
+        <w:rPr>
+          <w:u w:val="single"/>
+        </w:rPr>
+        <w:t>Rebuild Solution</w:t>
+      </w:r>
+      <w:r>
+        <w:t>.</w:t>
+      </w:r>
+    </w:p>
+    <w:p/>
+    <w:p>
+      <w:pPr>
+        <w:pStyle w:val="Heading1"/>
+      </w:pPr>
+      <w:r>
+        <w:t>Setting up Unit Test</w:t>
+      </w:r>
+    </w:p>
+    <w:p/>
+    <w:p>
+      <w:pPr>
+        <w:pStyle w:val="ListParagraph"/>
+        <w:numPr>
+          <w:ilvl w:val="0"/>
+          <w:numId w:val="3"/>
+        </w:numPr>
+      </w:pPr>
+      <w:r>
+        <w:t>Right click on solution explorer</w:t>
+      </w:r>
+      <w:r>
+        <w:t xml:space="preserve"> select Add -&gt; New Solution Folder</w:t>
+      </w:r>
+    </w:p>
+    <w:p>
+      <w:pPr>
+        <w:pStyle w:val="ListParagraph"/>
+        <w:numPr>
+          <w:ilvl w:val="0"/>
+          <w:numId w:val="3"/>
+        </w:numPr>
+      </w:pPr>
+      <w:r>
+        <w:t xml:space="preserve">Enter </w:t>
+      </w:r>
+      <w:r>
+        <w:rPr>
+          <w:u w:val="single"/>
+        </w:rPr>
+        <w:t>Unit Test projects</w:t>
+      </w:r>
+    </w:p>
+    <w:p>
+      <w:pPr>
+        <w:pStyle w:val="ListParagraph"/>
+        <w:numPr>
+          <w:ilvl w:val="0"/>
+          <w:numId w:val="3"/>
+        </w:numPr>
+      </w:pPr>
+      <w:r>
+        <w:t>Right click on the new solution folder</w:t>
+      </w:r>
+    </w:p>
+    <w:p>
+      <w:pPr>
+        <w:pStyle w:val="ListParagraph"/>
+        <w:numPr>
+          <w:ilvl w:val="0"/>
+          <w:numId w:val="3"/>
+        </w:numPr>
+      </w:pPr>
+      <w:r>
+        <w:t xml:space="preserve">Select Add -&gt; New project -&gt; </w:t>
+      </w:r>
+      <w:proofErr w:type="spellStart"/>
+      <w:r>
+        <w:t>BaseCoreUnitTestProject</w:t>
+      </w:r>
+      <w:proofErr w:type="spellEnd"/>
+      <w:r>
+        <w:t>, click Next button</w:t>
+      </w:r>
+    </w:p>
+    <w:p>
+      <w:pPr>
+        <w:pStyle w:val="ListParagraph"/>
+        <w:numPr>
+          <w:ilvl w:val="0"/>
+          <w:numId w:val="3"/>
+        </w:numPr>
+      </w:pPr>
+      <w:r>
+        <w:t xml:space="preserve">Name the project: </w:t>
+      </w:r>
+      <w:proofErr w:type="spellStart"/>
+      <w:r>
+        <w:t>NorthWindCoreUnitTest</w:t>
+      </w:r>
+      <w:proofErr w:type="spellEnd"/>
+      <w:r>
+        <w:t xml:space="preserve">, click the </w:t>
+      </w:r>
+      <w:r>
+        <w:rPr>
+          <w:u w:val="single"/>
+        </w:rPr>
+        <w:t>Create</w:t>
+      </w:r>
+      <w:r>
         <w:t xml:space="preserve"> button</w:t>
       </w:r>
     </w:p>
@@ -594,175 +1121,67 @@
       <w:pPr>
         <w:pStyle w:val="ListParagraph"/>
         <w:numPr>
-          <w:ilvl w:val="1"/>
-          <w:numId w:val="1"/>
-        </w:numPr>
-      </w:pPr>
-      <w:r>
-        <w:t xml:space="preserve">Context name: </w:t>
-      </w:r>
-      <w:r>
-        <w:t>NorthwindContext</w:t>
-      </w:r>
-    </w:p>
-    <w:p>
-      <w:pPr>
-        <w:pStyle w:val="ListParagraph"/>
-        <w:numPr>
-          <w:ilvl w:val="1"/>
-          <w:numId w:val="1"/>
-        </w:numPr>
-      </w:pPr>
-      <w:r>
-        <w:t>Entity Type path: Models</w:t>
-      </w:r>
-    </w:p>
-    <w:p>
-      <w:pPr>
-        <w:pStyle w:val="ListParagraph"/>
-        <w:numPr>
-          <w:ilvl w:val="1"/>
-          <w:numId w:val="1"/>
-        </w:numPr>
-      </w:pPr>
-      <w:r>
-        <w:t>DbContext Path: Data</w:t>
-      </w:r>
-    </w:p>
-    <w:p>
-      <w:pPr>
-        <w:pStyle w:val="ListParagraph"/>
-        <w:numPr>
-          <w:ilvl w:val="1"/>
-          <w:numId w:val="1"/>
-        </w:numPr>
-      </w:pPr>
-      <w:r>
-        <w:t>Include connection string: check</w:t>
-      </w:r>
-    </w:p>
-    <w:p>
-      <w:pPr>
-        <w:pStyle w:val="ListParagraph"/>
-        <w:numPr>
-          <w:ilvl w:val="1"/>
-          <w:numId w:val="1"/>
-        </w:numPr>
-      </w:pPr>
-      <w:r>
-        <w:t xml:space="preserve">Click </w:t>
+          <w:ilvl w:val="0"/>
+          <w:numId w:val="3"/>
+        </w:numPr>
+      </w:pPr>
+      <w:r>
+        <w:lastRenderedPageBreak/>
+        <w:t>Right click the Dependencies folder, add project reference</w:t>
+      </w:r>
+    </w:p>
+    <w:p>
+      <w:pPr>
+        <w:pStyle w:val="ListParagraph"/>
+        <w:numPr>
+          <w:ilvl w:val="0"/>
+          <w:numId w:val="3"/>
+        </w:numPr>
+      </w:pPr>
+      <w:r>
+        <w:t>Select: NorthWindCoreLibrary, click OK button</w:t>
+      </w:r>
+    </w:p>
+    <w:p>
+      <w:pPr>
+        <w:pStyle w:val="ListParagraph"/>
+        <w:numPr>
+          <w:ilvl w:val="0"/>
+          <w:numId w:val="3"/>
+        </w:numPr>
+      </w:pPr>
+      <w:r>
+        <w:t>Double click the NorthWindCoreLibrary project which open the configuration</w:t>
+      </w:r>
+    </w:p>
+    <w:p>
+      <w:pPr>
+        <w:pStyle w:val="ListParagraph"/>
+        <w:numPr>
+          <w:ilvl w:val="0"/>
+          <w:numId w:val="3"/>
+        </w:numPr>
+      </w:pPr>
+      <w:r>
+        <w:t>Remove –windows, save the file.</w:t>
+      </w:r>
+    </w:p>
+    <w:p>
+      <w:pPr>
+        <w:pStyle w:val="ListParagraph"/>
+        <w:numPr>
+          <w:ilvl w:val="0"/>
+          <w:numId w:val="3"/>
+        </w:numPr>
+      </w:pPr>
+      <w:r>
+        <w:t xml:space="preserve">Right click NorthWindCoreLibrary, select </w:t>
       </w:r>
       <w:r>
         <w:rPr>
           <w:u w:val="single"/>
         </w:rPr>
-        <w:t>Advance</w:t>
-      </w:r>
-      <w:r>
-        <w:t xml:space="preserve"> button</w:t>
-      </w:r>
-    </w:p>
-    <w:p>
-      <w:pPr>
-        <w:pStyle w:val="ListParagraph"/>
-        <w:numPr>
-          <w:ilvl w:val="1"/>
-          <w:numId w:val="1"/>
-        </w:numPr>
-      </w:pPr>
-      <w:r>
-        <w:t>Split DbContext into Configuration classes: Check</w:t>
-      </w:r>
-    </w:p>
-    <w:p>
-      <w:pPr>
-        <w:pStyle w:val="ListParagraph"/>
-        <w:numPr>
-          <w:ilvl w:val="1"/>
-          <w:numId w:val="1"/>
-        </w:numPr>
-      </w:pPr>
-      <w:r>
-        <w:lastRenderedPageBreak/>
-        <w:t xml:space="preserve">Click </w:t>
-      </w:r>
-      <w:r>
-        <w:rPr>
-          <w:u w:val="single"/>
-        </w:rPr>
-        <w:t>OK</w:t>
-      </w:r>
-      <w:r>
-        <w:t xml:space="preserve"> button then click OK again</w:t>
-      </w:r>
-    </w:p>
-    <w:p>
-      <w:pPr>
-        <w:pStyle w:val="ListParagraph"/>
-        <w:numPr>
-          <w:ilvl w:val="0"/>
-          <w:numId w:val="1"/>
-        </w:numPr>
-      </w:pPr>
-      <w:r>
-        <w:t xml:space="preserve">Talk through </w:t>
-      </w:r>
-      <w:r>
-        <w:t>Getting ConfigurationHelper project into the solution</w:t>
-      </w:r>
-    </w:p>
-    <w:p>
-      <w:pPr>
-        <w:pStyle w:val="ListParagraph"/>
-        <w:numPr>
-          <w:ilvl w:val="0"/>
-          <w:numId w:val="1"/>
-        </w:numPr>
-      </w:pPr>
-      <w:r>
-        <w:t>Talk through appsetting.json in NorthWindCoreLibrary</w:t>
-      </w:r>
-    </w:p>
-    <w:p>
-      <w:pPr>
-        <w:pStyle w:val="ListParagraph"/>
-        <w:numPr>
-          <w:ilvl w:val="0"/>
-          <w:numId w:val="1"/>
-        </w:numPr>
-      </w:pPr>
-      <w:r>
-        <w:t>Select the Dependencies folder in  NorthWindCoreLibrary project</w:t>
-      </w:r>
-    </w:p>
-    <w:p>
-      <w:pPr>
-        <w:pStyle w:val="ListParagraph"/>
-        <w:numPr>
-          <w:ilvl w:val="0"/>
-          <w:numId w:val="1"/>
-        </w:numPr>
-      </w:pPr>
-      <w:r>
-        <w:t>Right click, Add project reference</w:t>
-      </w:r>
-    </w:p>
-    <w:p>
-      <w:pPr>
-        <w:pStyle w:val="ListParagraph"/>
-        <w:numPr>
-          <w:ilvl w:val="0"/>
-          <w:numId w:val="1"/>
-        </w:numPr>
-      </w:pPr>
-      <w:r>
-        <w:t xml:space="preserve">Select ConfigurationHelper, click </w:t>
-      </w:r>
-      <w:r>
-        <w:rPr>
-          <w:u w:val="single"/>
-        </w:rPr>
-        <w:t>OK</w:t>
+        <w:t>Rebuild</w:t>
       </w:r>
       <w:r>
         <w:t>.</w:t>
@@ -773,273 +1192,27 @@
         <w:pStyle w:val="ListParagraph"/>
         <w:numPr>
           <w:ilvl w:val="0"/>
-          <w:numId w:val="1"/>
-        </w:numPr>
-      </w:pPr>
-      <w:r>
-        <w:t>Select NorthWindContext.cs under the Data Folder.</w:t>
-      </w:r>
-    </w:p>
-    <w:p>
-      <w:pPr>
-        <w:pStyle w:val="ListParagraph"/>
-        <w:numPr>
-          <w:ilvl w:val="0"/>
-          <w:numId w:val="1"/>
-        </w:numPr>
-      </w:pPr>
-      <w:r>
-        <w:t>Add the following as the top line “</w:t>
-      </w:r>
-      <w:r>
-        <w:t>using ConfigurationHelper;</w:t>
-      </w:r>
-      <w:r>
-        <w:t>”</w:t>
-      </w:r>
-    </w:p>
-    <w:p>
-      <w:pPr>
-        <w:pStyle w:val="ListParagraph"/>
-        <w:numPr>
-          <w:ilvl w:val="0"/>
-          <w:numId w:val="1"/>
-        </w:numPr>
-      </w:pPr>
-      <w:r>
-        <w:t xml:space="preserve">Find the method </w:t>
-      </w:r>
-      <w:r>
-        <w:t>OnConfiguring</w:t>
-      </w:r>
-    </w:p>
-    <w:p>
-      <w:pPr>
-        <w:pStyle w:val="ListParagraph"/>
-        <w:numPr>
-          <w:ilvl w:val="0"/>
-          <w:numId w:val="1"/>
-        </w:numPr>
-      </w:pPr>
-      <w:r>
-        <w:t xml:space="preserve">Change </w:t>
-      </w:r>
-      <w:r>
-        <w:t>optionsBuilder.UseSqlServer</w:t>
-      </w:r>
-      <w:r>
-        <w:t xml:space="preserve"> to </w:t>
-      </w:r>
-      <w:r>
-        <w:t>optionsBuilder.UseSqlServer(Helper.ConnectionString());</w:t>
-      </w:r>
-    </w:p>
-    <w:p>
-      <w:pPr>
-        <w:pStyle w:val="ListParagraph"/>
-        <w:numPr>
-          <w:ilvl w:val="0"/>
-          <w:numId w:val="1"/>
-        </w:numPr>
-      </w:pPr>
-      <w:r>
-        <w:t>Delete the line starting with #warning</w:t>
-      </w:r>
-    </w:p>
-    <w:p>
-      <w:pPr>
-        <w:pStyle w:val="ListParagraph"/>
-        <w:numPr>
-          <w:ilvl w:val="0"/>
-          <w:numId w:val="1"/>
-        </w:numPr>
-      </w:pPr>
-      <w:r>
-        <w:t xml:space="preserve">Right click the top node in Solution Explorer, select </w:t>
-      </w:r>
-      <w:r>
-        <w:rPr>
-          <w:u w:val="single"/>
-        </w:rPr>
-        <w:t>Rebuild Solution</w:t>
-      </w:r>
-      <w:r>
-        <w:t>.</w:t>
-      </w:r>
-    </w:p>
-    <w:p/>
-    <w:p>
-      <w:pPr>
-        <w:pStyle w:val="Heading1"/>
-      </w:pPr>
-      <w:r>
-        <w:t>Setting up Unit Test</w:t>
-      </w:r>
-    </w:p>
-    <w:p/>
-    <w:p>
-      <w:pPr>
-        <w:pStyle w:val="ListParagraph"/>
-        <w:numPr>
-          <w:ilvl w:val="0"/>
           <w:numId w:val="3"/>
         </w:numPr>
       </w:pPr>
       <w:r>
-        <w:t>Right click on solution explorer</w:t>
-      </w:r>
-      <w:r>
-        <w:t xml:space="preserve"> select Add -&gt; New Solution Folder</w:t>
-      </w:r>
-    </w:p>
-    <w:p>
-      <w:pPr>
-        <w:pStyle w:val="ListParagraph"/>
-        <w:numPr>
-          <w:ilvl w:val="0"/>
-          <w:numId w:val="3"/>
-        </w:numPr>
-      </w:pPr>
-      <w:r>
-        <w:t xml:space="preserve">Enter </w:t>
-      </w:r>
-      <w:r>
-        <w:rPr>
-          <w:u w:val="single"/>
-        </w:rPr>
-        <w:t>Unit Test projects</w:t>
-      </w:r>
-    </w:p>
-    <w:p>
-      <w:pPr>
-        <w:pStyle w:val="ListParagraph"/>
-        <w:numPr>
-          <w:ilvl w:val="0"/>
-          <w:numId w:val="3"/>
-        </w:numPr>
-      </w:pPr>
-      <w:r>
-        <w:t>Right click on the new solution folder</w:t>
-      </w:r>
-    </w:p>
-    <w:p>
-      <w:pPr>
-        <w:pStyle w:val="ListParagraph"/>
-        <w:numPr>
-          <w:ilvl w:val="0"/>
-          <w:numId w:val="3"/>
-        </w:numPr>
-      </w:pPr>
-      <w:r>
-        <w:t>Select Add -&gt; New project -&gt; BaseCoreUnitTestProject, click Next button</w:t>
-      </w:r>
-    </w:p>
-    <w:p>
-      <w:pPr>
-        <w:pStyle w:val="ListParagraph"/>
-        <w:numPr>
-          <w:ilvl w:val="0"/>
-          <w:numId w:val="3"/>
-        </w:numPr>
-      </w:pPr>
-      <w:r>
-        <w:t xml:space="preserve">Name the project: </w:t>
-      </w:r>
+        <w:t xml:space="preserve">Double click </w:t>
+      </w:r>
+      <w:proofErr w:type="spellStart"/>
+      <w:r>
+        <w:t>MainTest.cs</w:t>
+      </w:r>
+      <w:proofErr w:type="spellEnd"/>
+      <w:r>
+        <w:t xml:space="preserve"> in </w:t>
+      </w:r>
+      <w:proofErr w:type="spellStart"/>
       <w:r>
         <w:t>NorthWindCoreUnitTest</w:t>
       </w:r>
-      <w:r>
-        <w:t xml:space="preserve">, click the </w:t>
-      </w:r>
-      <w:r>
-        <w:rPr>
-          <w:u w:val="single"/>
-        </w:rPr>
-        <w:t>Create</w:t>
-      </w:r>
-      <w:r>
-        <w:t xml:space="preserve"> button</w:t>
-      </w:r>
-    </w:p>
-    <w:p>
-      <w:pPr>
-        <w:pStyle w:val="ListParagraph"/>
-        <w:numPr>
-          <w:ilvl w:val="0"/>
-          <w:numId w:val="3"/>
-        </w:numPr>
-      </w:pPr>
-      <w:r>
-        <w:t>Right click the Dependencies folder, add project reference</w:t>
-      </w:r>
-    </w:p>
-    <w:p>
-      <w:pPr>
-        <w:pStyle w:val="ListParagraph"/>
-        <w:numPr>
-          <w:ilvl w:val="0"/>
-          <w:numId w:val="3"/>
-        </w:numPr>
-      </w:pPr>
-      <w:r>
-        <w:t>Select: NorthWindCoreLibrary, click OK button</w:t>
-      </w:r>
-    </w:p>
-    <w:p>
-      <w:pPr>
-        <w:pStyle w:val="ListParagraph"/>
-        <w:numPr>
-          <w:ilvl w:val="0"/>
-          <w:numId w:val="3"/>
-        </w:numPr>
-      </w:pPr>
-      <w:r>
-        <w:t>Double click the NorthWindCoreLibrary project which open the configuration</w:t>
-      </w:r>
-    </w:p>
-    <w:p>
-      <w:pPr>
-        <w:pStyle w:val="ListParagraph"/>
-        <w:numPr>
-          <w:ilvl w:val="0"/>
-          <w:numId w:val="3"/>
-        </w:numPr>
-      </w:pPr>
-      <w:r>
-        <w:t>Remove –windows, save the file.</w:t>
-      </w:r>
-    </w:p>
-    <w:p>
-      <w:pPr>
-        <w:pStyle w:val="ListParagraph"/>
-        <w:numPr>
-          <w:ilvl w:val="0"/>
-          <w:numId w:val="3"/>
-        </w:numPr>
-      </w:pPr>
-      <w:r>
-        <w:t xml:space="preserve">Right click NorthWindCoreLibrary, select </w:t>
-      </w:r>
-      <w:r>
-        <w:rPr>
-          <w:u w:val="single"/>
-        </w:rPr>
-        <w:t>Rebuild</w:t>
-      </w:r>
-      <w:r>
-        <w:t>.</w:t>
-      </w:r>
-    </w:p>
-    <w:p>
-      <w:pPr>
-        <w:pStyle w:val="ListParagraph"/>
-        <w:numPr>
-          <w:ilvl w:val="0"/>
-          <w:numId w:val="3"/>
-        </w:numPr>
-      </w:pPr>
-      <w:r>
-        <w:t>Double click MainTest.cs in NorthWindCoreUnitTest project.</w:t>
+      <w:proofErr w:type="spellEnd"/>
+      <w:r>
+        <w:t xml:space="preserve"> project.</w:t>
       </w:r>
     </w:p>
     <w:p>
@@ -1083,6 +1256,7 @@
           <w:szCs w:val="16"/>
         </w:rPr>
       </w:pPr>
+      <w:proofErr w:type="gramStart"/>
       <w:r>
         <w:rPr>
           <w:rFonts w:ascii="Consolas" w:eastAsia="Times New Roman" w:hAnsi="Consolas" w:cs="Courier New"/>
@@ -1092,14 +1266,35 @@
         </w:rPr>
         <w:t>using</w:t>
       </w:r>
-      <w:r>
-        <w:rPr>
-          <w:rFonts w:ascii="Consolas" w:eastAsia="Times New Roman" w:hAnsi="Consolas" w:cs="Courier New"/>
-          <w:color w:val="000000"/>
-          <w:sz w:val="16"/>
-          <w:szCs w:val="16"/>
-        </w:rPr>
-        <w:t> System.Diagnostics;</w:t>
+      <w:proofErr w:type="gramEnd"/>
+      <w:r>
+        <w:rPr>
+          <w:rFonts w:ascii="Consolas" w:eastAsia="Times New Roman" w:hAnsi="Consolas" w:cs="Courier New"/>
+          <w:color w:val="000000"/>
+          <w:sz w:val="16"/>
+          <w:szCs w:val="16"/>
+        </w:rPr>
+        <w:t> </w:t>
+      </w:r>
+      <w:proofErr w:type="spellStart"/>
+      <w:r>
+        <w:rPr>
+          <w:rFonts w:ascii="Consolas" w:eastAsia="Times New Roman" w:hAnsi="Consolas" w:cs="Courier New"/>
+          <w:color w:val="000000"/>
+          <w:sz w:val="16"/>
+          <w:szCs w:val="16"/>
+        </w:rPr>
+        <w:t>System.Diagnostics</w:t>
+      </w:r>
+      <w:proofErr w:type="spellEnd"/>
+      <w:r>
+        <w:rPr>
+          <w:rFonts w:ascii="Consolas" w:eastAsia="Times New Roman" w:hAnsi="Consolas" w:cs="Courier New"/>
+          <w:color w:val="000000"/>
+          <w:sz w:val="16"/>
+          <w:szCs w:val="16"/>
+        </w:rPr>
+        <w:t>;</w:t>
       </w:r>
     </w:p>
     <w:p>
@@ -1131,6 +1326,7 @@
           <w:szCs w:val="16"/>
         </w:rPr>
       </w:pPr>
+      <w:proofErr w:type="gramStart"/>
       <w:r>
         <w:rPr>
           <w:rFonts w:ascii="Consolas" w:eastAsia="Times New Roman" w:hAnsi="Consolas" w:cs="Courier New"/>
@@ -1140,14 +1336,35 @@
         </w:rPr>
         <w:t>using</w:t>
       </w:r>
-      <w:r>
-        <w:rPr>
-          <w:rFonts w:ascii="Consolas" w:eastAsia="Times New Roman" w:hAnsi="Consolas" w:cs="Courier New"/>
-          <w:color w:val="000000"/>
-          <w:sz w:val="16"/>
-          <w:szCs w:val="16"/>
-        </w:rPr>
-        <w:t> System.Linq;</w:t>
+      <w:proofErr w:type="gramEnd"/>
+      <w:r>
+        <w:rPr>
+          <w:rFonts w:ascii="Consolas" w:eastAsia="Times New Roman" w:hAnsi="Consolas" w:cs="Courier New"/>
+          <w:color w:val="000000"/>
+          <w:sz w:val="16"/>
+          <w:szCs w:val="16"/>
+        </w:rPr>
+        <w:t> </w:t>
+      </w:r>
+      <w:proofErr w:type="spellStart"/>
+      <w:r>
+        <w:rPr>
+          <w:rFonts w:ascii="Consolas" w:eastAsia="Times New Roman" w:hAnsi="Consolas" w:cs="Courier New"/>
+          <w:color w:val="000000"/>
+          <w:sz w:val="16"/>
+          <w:szCs w:val="16"/>
+        </w:rPr>
+        <w:t>System.Linq</w:t>
+      </w:r>
+      <w:proofErr w:type="spellEnd"/>
+      <w:r>
+        <w:rPr>
+          <w:rFonts w:ascii="Consolas" w:eastAsia="Times New Roman" w:hAnsi="Consolas" w:cs="Courier New"/>
+          <w:color w:val="000000"/>
+          <w:sz w:val="16"/>
+          <w:szCs w:val="16"/>
+        </w:rPr>
+        <w:t>;</w:t>
       </w:r>
     </w:p>
     <w:p>
@@ -1179,6 +1396,7 @@
           <w:szCs w:val="16"/>
         </w:rPr>
       </w:pPr>
+      <w:proofErr w:type="gramStart"/>
       <w:r>
         <w:rPr>
           <w:rFonts w:ascii="Consolas" w:eastAsia="Times New Roman" w:hAnsi="Consolas" w:cs="Courier New"/>
@@ -1188,14 +1406,35 @@
         </w:rPr>
         <w:t>using</w:t>
       </w:r>
-      <w:r>
-        <w:rPr>
-          <w:rFonts w:ascii="Consolas" w:eastAsia="Times New Roman" w:hAnsi="Consolas" w:cs="Courier New"/>
-          <w:color w:val="000000"/>
-          <w:sz w:val="16"/>
-          <w:szCs w:val="16"/>
-        </w:rPr>
-        <w:t> Microsoft.VisualStudio.TestTools.UnitTesting;</w:t>
+      <w:proofErr w:type="gramEnd"/>
+      <w:r>
+        <w:rPr>
+          <w:rFonts w:ascii="Consolas" w:eastAsia="Times New Roman" w:hAnsi="Consolas" w:cs="Courier New"/>
+          <w:color w:val="000000"/>
+          <w:sz w:val="16"/>
+          <w:szCs w:val="16"/>
+        </w:rPr>
+        <w:t> </w:t>
+      </w:r>
+      <w:proofErr w:type="spellStart"/>
+      <w:r>
+        <w:rPr>
+          <w:rFonts w:ascii="Consolas" w:eastAsia="Times New Roman" w:hAnsi="Consolas" w:cs="Courier New"/>
+          <w:color w:val="000000"/>
+          <w:sz w:val="16"/>
+          <w:szCs w:val="16"/>
+        </w:rPr>
+        <w:t>Microsoft.VisualStudio.TestTools.UnitTesting</w:t>
+      </w:r>
+      <w:proofErr w:type="spellEnd"/>
+      <w:r>
+        <w:rPr>
+          <w:rFonts w:ascii="Consolas" w:eastAsia="Times New Roman" w:hAnsi="Consolas" w:cs="Courier New"/>
+          <w:color w:val="000000"/>
+          <w:sz w:val="16"/>
+          <w:szCs w:val="16"/>
+        </w:rPr>
+        <w:t>;</w:t>
       </w:r>
     </w:p>
     <w:p>
@@ -1227,6 +1466,7 @@
           <w:szCs w:val="16"/>
         </w:rPr>
       </w:pPr>
+      <w:proofErr w:type="gramStart"/>
       <w:r>
         <w:rPr>
           <w:rFonts w:ascii="Consolas" w:eastAsia="Times New Roman" w:hAnsi="Consolas" w:cs="Courier New"/>
@@ -1234,17 +1474,37 @@
           <w:sz w:val="16"/>
           <w:szCs w:val="16"/>
         </w:rPr>
-        <w:lastRenderedPageBreak/>
         <w:t>using</w:t>
       </w:r>
-      <w:r>
-        <w:rPr>
-          <w:rFonts w:ascii="Consolas" w:eastAsia="Times New Roman" w:hAnsi="Consolas" w:cs="Courier New"/>
-          <w:color w:val="000000"/>
-          <w:sz w:val="16"/>
-          <w:szCs w:val="16"/>
-        </w:rPr>
-        <w:t> NorthWindCoreLibrary.Data;</w:t>
+      <w:proofErr w:type="gramEnd"/>
+      <w:r>
+        <w:rPr>
+          <w:rFonts w:ascii="Consolas" w:eastAsia="Times New Roman" w:hAnsi="Consolas" w:cs="Courier New"/>
+          <w:color w:val="000000"/>
+          <w:sz w:val="16"/>
+          <w:szCs w:val="16"/>
+        </w:rPr>
+        <w:t> </w:t>
+      </w:r>
+      <w:proofErr w:type="spellStart"/>
+      <w:r>
+        <w:rPr>
+          <w:rFonts w:ascii="Consolas" w:eastAsia="Times New Roman" w:hAnsi="Consolas" w:cs="Courier New"/>
+          <w:color w:val="000000"/>
+          <w:sz w:val="16"/>
+          <w:szCs w:val="16"/>
+        </w:rPr>
+        <w:t>NorthWindCoreLibrary.Data</w:t>
+      </w:r>
+      <w:proofErr w:type="spellEnd"/>
+      <w:r>
+        <w:rPr>
+          <w:rFonts w:ascii="Consolas" w:eastAsia="Times New Roman" w:hAnsi="Consolas" w:cs="Courier New"/>
+          <w:color w:val="000000"/>
+          <w:sz w:val="16"/>
+          <w:szCs w:val="16"/>
+        </w:rPr>
+        <w:t>;</w:t>
       </w:r>
     </w:p>
     <w:p>
@@ -1276,6 +1536,7 @@
           <w:szCs w:val="16"/>
         </w:rPr>
       </w:pPr>
+      <w:proofErr w:type="gramStart"/>
       <w:r>
         <w:rPr>
           <w:rFonts w:ascii="Consolas" w:eastAsia="Times New Roman" w:hAnsi="Consolas" w:cs="Courier New"/>
@@ -1285,14 +1546,35 @@
         </w:rPr>
         <w:t>using</w:t>
       </w:r>
-      <w:r>
-        <w:rPr>
-          <w:rFonts w:ascii="Consolas" w:eastAsia="Times New Roman" w:hAnsi="Consolas" w:cs="Courier New"/>
-          <w:color w:val="000000"/>
-          <w:sz w:val="16"/>
-          <w:szCs w:val="16"/>
-        </w:rPr>
-        <w:t> NorthWindCoreUnitTest.Base;</w:t>
+      <w:proofErr w:type="gramEnd"/>
+      <w:r>
+        <w:rPr>
+          <w:rFonts w:ascii="Consolas" w:eastAsia="Times New Roman" w:hAnsi="Consolas" w:cs="Courier New"/>
+          <w:color w:val="000000"/>
+          <w:sz w:val="16"/>
+          <w:szCs w:val="16"/>
+        </w:rPr>
+        <w:t> </w:t>
+      </w:r>
+      <w:proofErr w:type="spellStart"/>
+      <w:r>
+        <w:rPr>
+          <w:rFonts w:ascii="Consolas" w:eastAsia="Times New Roman" w:hAnsi="Consolas" w:cs="Courier New"/>
+          <w:color w:val="000000"/>
+          <w:sz w:val="16"/>
+          <w:szCs w:val="16"/>
+        </w:rPr>
+        <w:t>NorthWindCoreUnitTest.Base</w:t>
+      </w:r>
+      <w:proofErr w:type="spellEnd"/>
+      <w:r>
+        <w:rPr>
+          <w:rFonts w:ascii="Consolas" w:eastAsia="Times New Roman" w:hAnsi="Consolas" w:cs="Courier New"/>
+          <w:color w:val="000000"/>
+          <w:sz w:val="16"/>
+          <w:szCs w:val="16"/>
+        </w:rPr>
+        <w:t>;</w:t>
       </w:r>
     </w:p>
     <w:p>
@@ -1363,6 +1645,7 @@
           <w:szCs w:val="16"/>
         </w:rPr>
       </w:pPr>
+      <w:proofErr w:type="gramStart"/>
       <w:r>
         <w:rPr>
           <w:rFonts w:ascii="Consolas" w:eastAsia="Times New Roman" w:hAnsi="Consolas" w:cs="Courier New"/>
@@ -1372,15 +1655,27 @@
         </w:rPr>
         <w:t>namespace</w:t>
       </w:r>
-      <w:r>
-        <w:rPr>
-          <w:rFonts w:ascii="Consolas" w:eastAsia="Times New Roman" w:hAnsi="Consolas" w:cs="Courier New"/>
-          <w:color w:val="000000"/>
-          <w:sz w:val="16"/>
-          <w:szCs w:val="16"/>
-        </w:rPr>
-        <w:t> NorthWindCoreUnitTest</w:t>
-      </w:r>
+      <w:proofErr w:type="gramEnd"/>
+      <w:r>
+        <w:rPr>
+          <w:rFonts w:ascii="Consolas" w:eastAsia="Times New Roman" w:hAnsi="Consolas" w:cs="Courier New"/>
+          <w:color w:val="000000"/>
+          <w:sz w:val="16"/>
+          <w:szCs w:val="16"/>
+        </w:rPr>
+        <w:t> </w:t>
+      </w:r>
+      <w:proofErr w:type="spellStart"/>
+      <w:r>
+        <w:rPr>
+          <w:rFonts w:ascii="Consolas" w:eastAsia="Times New Roman" w:hAnsi="Consolas" w:cs="Courier New"/>
+          <w:color w:val="000000"/>
+          <w:sz w:val="16"/>
+          <w:szCs w:val="16"/>
+        </w:rPr>
+        <w:t>NorthWindCoreUnitTest</w:t>
+      </w:r>
+      <w:proofErr w:type="spellEnd"/>
     </w:p>
     <w:p>
       <w:pPr>
@@ -1457,7 +1752,27 @@
           <w:sz w:val="16"/>
           <w:szCs w:val="16"/>
         </w:rPr>
-        <w:t>    [TestClass]</w:t>
+        <w:t>    [</w:t>
+      </w:r>
+      <w:proofErr w:type="spellStart"/>
+      <w:r>
+        <w:rPr>
+          <w:rFonts w:ascii="Consolas" w:eastAsia="Times New Roman" w:hAnsi="Consolas" w:cs="Courier New"/>
+          <w:color w:val="000000"/>
+          <w:sz w:val="16"/>
+          <w:szCs w:val="16"/>
+        </w:rPr>
+        <w:t>TestClass</w:t>
+      </w:r>
+      <w:proofErr w:type="spellEnd"/>
+      <w:r>
+        <w:rPr>
+          <w:rFonts w:ascii="Consolas" w:eastAsia="Times New Roman" w:hAnsi="Consolas" w:cs="Courier New"/>
+          <w:color w:val="000000"/>
+          <w:sz w:val="16"/>
+          <w:szCs w:val="16"/>
+        </w:rPr>
+        <w:t>]</w:t>
       </w:r>
     </w:p>
     <w:p>
@@ -1498,6 +1813,7 @@
         </w:rPr>
         <w:t>    </w:t>
       </w:r>
+      <w:proofErr w:type="gramStart"/>
       <w:r>
         <w:rPr>
           <w:rFonts w:ascii="Consolas" w:eastAsia="Times New Roman" w:hAnsi="Consolas" w:cs="Courier New"/>
@@ -1507,6 +1823,7 @@
         </w:rPr>
         <w:t>public</w:t>
       </w:r>
+      <w:proofErr w:type="gramEnd"/>
       <w:r>
         <w:rPr>
           <w:rFonts w:ascii="Consolas" w:eastAsia="Times New Roman" w:hAnsi="Consolas" w:cs="Courier New"/>
@@ -1552,6 +1869,7 @@
         </w:rPr>
         <w:t> </w:t>
       </w:r>
+      <w:proofErr w:type="spellStart"/>
       <w:r>
         <w:rPr>
           <w:rFonts w:ascii="Consolas" w:eastAsia="Times New Roman" w:hAnsi="Consolas" w:cs="Courier New"/>
@@ -1561,15 +1879,27 @@
         </w:rPr>
         <w:t>MainTest</w:t>
       </w:r>
-      <w:r>
-        <w:rPr>
-          <w:rFonts w:ascii="Consolas" w:eastAsia="Times New Roman" w:hAnsi="Consolas" w:cs="Courier New"/>
-          <w:color w:val="000000"/>
-          <w:sz w:val="16"/>
-          <w:szCs w:val="16"/>
-        </w:rPr>
-        <w:t> : TestBase</w:t>
-      </w:r>
+      <w:proofErr w:type="spellEnd"/>
+      <w:r>
+        <w:rPr>
+          <w:rFonts w:ascii="Consolas" w:eastAsia="Times New Roman" w:hAnsi="Consolas" w:cs="Courier New"/>
+          <w:color w:val="000000"/>
+          <w:sz w:val="16"/>
+          <w:szCs w:val="16"/>
+        </w:rPr>
+        <w:t> : </w:t>
+      </w:r>
+      <w:proofErr w:type="spellStart"/>
+      <w:r>
+        <w:rPr>
+          <w:rFonts w:ascii="Consolas" w:eastAsia="Times New Roman" w:hAnsi="Consolas" w:cs="Courier New"/>
+          <w:color w:val="000000"/>
+          <w:sz w:val="16"/>
+          <w:szCs w:val="16"/>
+        </w:rPr>
+        <w:t>TestBase</w:t>
+      </w:r>
+      <w:proofErr w:type="spellEnd"/>
     </w:p>
     <w:p>
       <w:pPr>
@@ -1646,7 +1976,27 @@
           <w:sz w:val="16"/>
           <w:szCs w:val="16"/>
         </w:rPr>
-        <w:t>        [TestMethod]</w:t>
+        <w:t>        [</w:t>
+      </w:r>
+      <w:proofErr w:type="spellStart"/>
+      <w:r>
+        <w:rPr>
+          <w:rFonts w:ascii="Consolas" w:eastAsia="Times New Roman" w:hAnsi="Consolas" w:cs="Courier New"/>
+          <w:color w:val="000000"/>
+          <w:sz w:val="16"/>
+          <w:szCs w:val="16"/>
+        </w:rPr>
+        <w:t>TestMethod</w:t>
+      </w:r>
+      <w:proofErr w:type="spellEnd"/>
+      <w:r>
+        <w:rPr>
+          <w:rFonts w:ascii="Consolas" w:eastAsia="Times New Roman" w:hAnsi="Consolas" w:cs="Courier New"/>
+          <w:color w:val="000000"/>
+          <w:sz w:val="16"/>
+          <w:szCs w:val="16"/>
+        </w:rPr>
+        <w:t>]</w:t>
       </w:r>
     </w:p>
     <w:p>
@@ -1685,7 +2035,49 @@
           <w:sz w:val="16"/>
           <w:szCs w:val="16"/>
         </w:rPr>
-        <w:t>        [TestTraits(Trait.PlaceHolder)]</w:t>
+        <w:t>        [</w:t>
+      </w:r>
+      <w:proofErr w:type="spellStart"/>
+      <w:proofErr w:type="gramStart"/>
+      <w:r>
+        <w:rPr>
+          <w:rFonts w:ascii="Consolas" w:eastAsia="Times New Roman" w:hAnsi="Consolas" w:cs="Courier New"/>
+          <w:color w:val="000000"/>
+          <w:sz w:val="16"/>
+          <w:szCs w:val="16"/>
+        </w:rPr>
+        <w:t>TestTraits</w:t>
+      </w:r>
+      <w:proofErr w:type="spellEnd"/>
+      <w:r>
+        <w:rPr>
+          <w:rFonts w:ascii="Consolas" w:eastAsia="Times New Roman" w:hAnsi="Consolas" w:cs="Courier New"/>
+          <w:color w:val="000000"/>
+          <w:sz w:val="16"/>
+          <w:szCs w:val="16"/>
+        </w:rPr>
+        <w:t>(</w:t>
+      </w:r>
+      <w:proofErr w:type="spellStart"/>
+      <w:proofErr w:type="gramEnd"/>
+      <w:r>
+        <w:rPr>
+          <w:rFonts w:ascii="Consolas" w:eastAsia="Times New Roman" w:hAnsi="Consolas" w:cs="Courier New"/>
+          <w:color w:val="000000"/>
+          <w:sz w:val="16"/>
+          <w:szCs w:val="16"/>
+        </w:rPr>
+        <w:t>Trait.PlaceHolder</w:t>
+      </w:r>
+      <w:proofErr w:type="spellEnd"/>
+      <w:r>
+        <w:rPr>
+          <w:rFonts w:ascii="Consolas" w:eastAsia="Times New Roman" w:hAnsi="Consolas" w:cs="Courier New"/>
+          <w:color w:val="000000"/>
+          <w:sz w:val="16"/>
+          <w:szCs w:val="16"/>
+        </w:rPr>
+        <w:t>)]</w:t>
       </w:r>
     </w:p>
     <w:p>
@@ -1726,6 +2118,7 @@
         </w:rPr>
         <w:t>        </w:t>
       </w:r>
+      <w:proofErr w:type="gramStart"/>
       <w:r>
         <w:rPr>
           <w:rFonts w:ascii="Consolas" w:eastAsia="Times New Roman" w:hAnsi="Consolas" w:cs="Courier New"/>
@@ -1735,6 +2128,7 @@
         </w:rPr>
         <w:t>public</w:t>
       </w:r>
+      <w:proofErr w:type="gramEnd"/>
       <w:r>
         <w:rPr>
           <w:rFonts w:ascii="Consolas" w:eastAsia="Times New Roman" w:hAnsi="Consolas" w:cs="Courier New"/>
@@ -1858,6 +2252,7 @@
         </w:rPr>
         <w:t>            </w:t>
       </w:r>
+      <w:proofErr w:type="gramStart"/>
       <w:r>
         <w:rPr>
           <w:rFonts w:ascii="Consolas" w:eastAsia="Times New Roman" w:hAnsi="Consolas" w:cs="Courier New"/>
@@ -1867,6 +2262,7 @@
         </w:rPr>
         <w:t>using</w:t>
       </w:r>
+      <w:proofErr w:type="gramEnd"/>
       <w:r>
         <w:rPr>
           <w:rFonts w:ascii="Consolas" w:eastAsia="Times New Roman" w:hAnsi="Consolas" w:cs="Courier New"/>
@@ -1928,7 +2324,27 @@
           <w:sz w:val="16"/>
           <w:szCs w:val="16"/>
         </w:rPr>
-        <w:t> NorthwindContext();</w:t>
+        <w:t> </w:t>
+      </w:r>
+      <w:proofErr w:type="spellStart"/>
+      <w:r>
+        <w:rPr>
+          <w:rFonts w:ascii="Consolas" w:eastAsia="Times New Roman" w:hAnsi="Consolas" w:cs="Courier New"/>
+          <w:color w:val="000000"/>
+          <w:sz w:val="16"/>
+          <w:szCs w:val="16"/>
+        </w:rPr>
+        <w:t>NorthwindContext</w:t>
+      </w:r>
+      <w:proofErr w:type="spellEnd"/>
+      <w:r>
+        <w:rPr>
+          <w:rFonts w:ascii="Consolas" w:eastAsia="Times New Roman" w:hAnsi="Consolas" w:cs="Courier New"/>
+          <w:color w:val="000000"/>
+          <w:sz w:val="16"/>
+          <w:szCs w:val="16"/>
+        </w:rPr>
+        <w:t>();</w:t>
       </w:r>
     </w:p>
     <w:p>
@@ -2008,6 +2424,7 @@
         </w:rPr>
         <w:t>            </w:t>
       </w:r>
+      <w:proofErr w:type="gramStart"/>
       <w:r>
         <w:rPr>
           <w:rFonts w:ascii="Consolas" w:eastAsia="Times New Roman" w:hAnsi="Consolas" w:cs="Courier New"/>
@@ -2017,6 +2434,7 @@
         </w:rPr>
         <w:t>var</w:t>
       </w:r>
+      <w:proofErr w:type="gramEnd"/>
       <w:r>
         <w:rPr>
           <w:rFonts w:ascii="Consolas" w:eastAsia="Times New Roman" w:hAnsi="Consolas" w:cs="Courier New"/>
@@ -2042,7 +2460,27 @@
           <w:sz w:val="16"/>
           <w:szCs w:val="16"/>
         </w:rPr>
-        <w:t> = context.Customers.ToList();</w:t>
+        <w:t> = </w:t>
+      </w:r>
+      <w:proofErr w:type="spellStart"/>
+      <w:r>
+        <w:rPr>
+          <w:rFonts w:ascii="Consolas" w:eastAsia="Times New Roman" w:hAnsi="Consolas" w:cs="Courier New"/>
+          <w:color w:val="000000"/>
+          <w:sz w:val="16"/>
+          <w:szCs w:val="16"/>
+        </w:rPr>
+        <w:t>context.Customers.ToList</w:t>
+      </w:r>
+      <w:proofErr w:type="spellEnd"/>
+      <w:r>
+        <w:rPr>
+          <w:rFonts w:ascii="Consolas" w:eastAsia="Times New Roman" w:hAnsi="Consolas" w:cs="Courier New"/>
+          <w:color w:val="000000"/>
+          <w:sz w:val="16"/>
+          <w:szCs w:val="16"/>
+        </w:rPr>
+        <w:t>();</w:t>
       </w:r>
     </w:p>
     <w:p>
@@ -2081,7 +2519,49 @@
           <w:sz w:val="16"/>
           <w:szCs w:val="16"/>
         </w:rPr>
-        <w:t>            Debug.WriteLine(customers.Count);</w:t>
+        <w:t>            </w:t>
+      </w:r>
+      <w:proofErr w:type="spellStart"/>
+      <w:proofErr w:type="gramStart"/>
+      <w:r>
+        <w:rPr>
+          <w:rFonts w:ascii="Consolas" w:eastAsia="Times New Roman" w:hAnsi="Consolas" w:cs="Courier New"/>
+          <w:color w:val="000000"/>
+          <w:sz w:val="16"/>
+          <w:szCs w:val="16"/>
+        </w:rPr>
+        <w:t>Debug.WriteLine</w:t>
+      </w:r>
+      <w:proofErr w:type="spellEnd"/>
+      <w:r>
+        <w:rPr>
+          <w:rFonts w:ascii="Consolas" w:eastAsia="Times New Roman" w:hAnsi="Consolas" w:cs="Courier New"/>
+          <w:color w:val="000000"/>
+          <w:sz w:val="16"/>
+          <w:szCs w:val="16"/>
+        </w:rPr>
+        <w:t>(</w:t>
+      </w:r>
+      <w:proofErr w:type="spellStart"/>
+      <w:proofErr w:type="gramEnd"/>
+      <w:r>
+        <w:rPr>
+          <w:rFonts w:ascii="Consolas" w:eastAsia="Times New Roman" w:hAnsi="Consolas" w:cs="Courier New"/>
+          <w:color w:val="000000"/>
+          <w:sz w:val="16"/>
+          <w:szCs w:val="16"/>
+        </w:rPr>
+        <w:t>customers.Count</w:t>
+      </w:r>
+      <w:proofErr w:type="spellEnd"/>
+      <w:r>
+        <w:rPr>
+          <w:rFonts w:ascii="Consolas" w:eastAsia="Times New Roman" w:hAnsi="Consolas" w:cs="Courier New"/>
+          <w:color w:val="000000"/>
+          <w:sz w:val="16"/>
+          <w:szCs w:val="16"/>
+        </w:rPr>
+        <w:t>);</w:t>
       </w:r>
     </w:p>
     <w:p>
@@ -2120,7 +2600,49 @@
           <w:sz w:val="16"/>
           <w:szCs w:val="16"/>
         </w:rPr>
-        <w:t>            Assert.IsTrue(customers.Count == 91);</w:t>
+        <w:t>            </w:t>
+      </w:r>
+      <w:proofErr w:type="spellStart"/>
+      <w:proofErr w:type="gramStart"/>
+      <w:r>
+        <w:rPr>
+          <w:rFonts w:ascii="Consolas" w:eastAsia="Times New Roman" w:hAnsi="Consolas" w:cs="Courier New"/>
+          <w:color w:val="000000"/>
+          <w:sz w:val="16"/>
+          <w:szCs w:val="16"/>
+        </w:rPr>
+        <w:t>Assert.IsTrue</w:t>
+      </w:r>
+      <w:proofErr w:type="spellEnd"/>
+      <w:r>
+        <w:rPr>
+          <w:rFonts w:ascii="Consolas" w:eastAsia="Times New Roman" w:hAnsi="Consolas" w:cs="Courier New"/>
+          <w:color w:val="000000"/>
+          <w:sz w:val="16"/>
+          <w:szCs w:val="16"/>
+        </w:rPr>
+        <w:t>(</w:t>
+      </w:r>
+      <w:proofErr w:type="spellStart"/>
+      <w:proofErr w:type="gramEnd"/>
+      <w:r>
+        <w:rPr>
+          <w:rFonts w:ascii="Consolas" w:eastAsia="Times New Roman" w:hAnsi="Consolas" w:cs="Courier New"/>
+          <w:color w:val="000000"/>
+          <w:sz w:val="16"/>
+          <w:szCs w:val="16"/>
+        </w:rPr>
+        <w:t>customers.Count</w:t>
+      </w:r>
+      <w:proofErr w:type="spellEnd"/>
+      <w:r>
+        <w:rPr>
+          <w:rFonts w:ascii="Consolas" w:eastAsia="Times New Roman" w:hAnsi="Consolas" w:cs="Courier New"/>
+          <w:color w:val="000000"/>
+          <w:sz w:val="16"/>
+          <w:szCs w:val="16"/>
+        </w:rPr>
+        <w:t> == 91);</w:t>
       </w:r>
     </w:p>
     <w:p>
@@ -2311,9 +2833,11 @@
       <w:r>
         <w:t xml:space="preserve">Next, let’s rename TestMethod1 to </w:t>
       </w:r>
+      <w:proofErr w:type="spellStart"/>
       <w:r>
         <w:t>CustomerCount</w:t>
       </w:r>
+      <w:proofErr w:type="spellEnd"/>
     </w:p>
     <w:p>
       <w:pPr>
@@ -2336,19 +2860,60 @@
         </w:numPr>
       </w:pPr>
       <w:r>
+        <w:lastRenderedPageBreak/>
         <w:t xml:space="preserve">Change </w:t>
       </w:r>
       <w:r>
-        <w:t>[TestTraits(Trait.PlaceHolder)]</w:t>
+        <w:t>[</w:t>
+      </w:r>
+      <w:proofErr w:type="spellStart"/>
+      <w:r>
+        <w:t>TestTraits</w:t>
+      </w:r>
+      <w:proofErr w:type="spellEnd"/>
+      <w:r>
+        <w:t>(</w:t>
+      </w:r>
+      <w:proofErr w:type="spellStart"/>
+      <w:r>
+        <w:t>Trait.PlaceHolder</w:t>
+      </w:r>
+      <w:proofErr w:type="spellEnd"/>
+      <w:r>
+        <w:t>)]</w:t>
       </w:r>
       <w:r>
         <w:t xml:space="preserve"> to </w:t>
       </w:r>
       <w:r>
-        <w:t>[TestTraits(Trait.CustomersSelect)]</w:t>
-      </w:r>
-      <w:r>
-        <w:t xml:space="preserve"> (Karen will adhoc this as she has an extension that handles this)</w:t>
+        <w:t>[</w:t>
+      </w:r>
+      <w:proofErr w:type="spellStart"/>
+      <w:r>
+        <w:t>TestTraits</w:t>
+      </w:r>
+      <w:proofErr w:type="spellEnd"/>
+      <w:r>
+        <w:t>(</w:t>
+      </w:r>
+      <w:proofErr w:type="spellStart"/>
+      <w:r>
+        <w:t>Trait.CustomersSelect</w:t>
+      </w:r>
+      <w:proofErr w:type="spellEnd"/>
+      <w:r>
+        <w:t>)]</w:t>
+      </w:r>
+      <w:r>
+        <w:t xml:space="preserve"> (Karen will </w:t>
+      </w:r>
+      <w:proofErr w:type="spellStart"/>
+      <w:r>
+        <w:t>adhoc</w:t>
+      </w:r>
+      <w:proofErr w:type="spellEnd"/>
+      <w:r>
+        <w:t xml:space="preserve"> this as she has an extension that handles this)</w:t>
       </w:r>
     </w:p>
     <w:p>
@@ -2386,9 +2951,11 @@
       <w:r>
         <w:t xml:space="preserve">Now rename the test class to </w:t>
       </w:r>
+      <w:proofErr w:type="spellStart"/>
       <w:r>
         <w:t>CustomersTest</w:t>
       </w:r>
+      <w:proofErr w:type="spellEnd"/>
     </w:p>
     <w:p>
       <w:pPr>
@@ -2407,7 +2974,6 @@
         <w:pStyle w:val="Heading1"/>
       </w:pPr>
       <w:r>
-        <w:lastRenderedPageBreak/>
         <w:t>Refactoring configuration classes</w:t>
       </w:r>
     </w:p>
@@ -2439,11 +3005,16 @@
       <w:r>
         <w:t xml:space="preserve">Select each class in the data folder except </w:t>
       </w:r>
+      <w:proofErr w:type="spellStart"/>
       <w:r>
         <w:t>NorthwindContext</w:t>
       </w:r>
       <w:r>
-        <w:t>.cs and drag them into the Configuration folder.</w:t>
+        <w:t>.cs</w:t>
+      </w:r>
+      <w:proofErr w:type="spellEnd"/>
+      <w:r>
+        <w:t xml:space="preserve"> and drag them into the Configuration folder.</w:t>
       </w:r>
     </w:p>
     <w:p>
@@ -2483,8 +3054,13 @@
         </w:numPr>
       </w:pPr>
       <w:r>
-        <w:t>Walkthrough the code in NorthWindCoreUnitTest</w:t>
-      </w:r>
+        <w:t xml:space="preserve">Walkthrough the code in </w:t>
+      </w:r>
+      <w:proofErr w:type="spellStart"/>
+      <w:r>
+        <w:t>NorthWindCoreUnitTest</w:t>
+      </w:r>
+      <w:proofErr w:type="spellEnd"/>
     </w:p>
     <w:p>
       <w:pPr>
@@ -2495,7 +3071,15 @@
         </w:numPr>
       </w:pPr>
       <w:r>
-        <w:t>Explain ConfigurationHelper code and how this should be part of a team library or a local NuGet package.</w:t>
+        <w:t xml:space="preserve">Explain </w:t>
+      </w:r>
+      <w:proofErr w:type="spellStart"/>
+      <w:r>
+        <w:t>ConfigurationHelper</w:t>
+      </w:r>
+      <w:proofErr w:type="spellEnd"/>
+      <w:r>
+        <w:t xml:space="preserve"> code and how this should be part of a team library or a local NuGet package.</w:t>
       </w:r>
     </w:p>
     <w:p>
@@ -2537,7 +3121,15 @@
         </w:numPr>
       </w:pPr>
       <w:r>
-        <w:t>Walkthrough setting a breakpoint on Debug.WriteLine and examine customer data in the local window</w:t>
+        <w:t xml:space="preserve">Walkthrough setting a breakpoint on </w:t>
+      </w:r>
+      <w:proofErr w:type="spellStart"/>
+      <w:r>
+        <w:t>Debug.WriteLine</w:t>
+      </w:r>
+      <w:proofErr w:type="spellEnd"/>
+      <w:r>
+        <w:t xml:space="preserve"> and examine customer data in the local window</w:t>
       </w:r>
     </w:p>
     <w:p>
@@ -2564,7 +3156,7 @@
                     </pic:cNvPicPr>
                   </pic:nvPicPr>
                   <pic:blipFill>
-                    <a:blip r:embed="rId7">
+                    <a:blip r:embed="rId8">
                       <a:extLst>
                         <a:ext uri="{28A0092B-C50C-407E-A947-70E740481C1C}">
                           <a14:useLocalDpi xmlns:a14="http://schemas.microsoft.com/office/drawing/2010/main" val="0"/>
@@ -2626,9 +3218,11 @@
           <w:numId w:val="9"/>
         </w:numPr>
       </w:pPr>
+      <w:proofErr w:type="spellStart"/>
       <w:r>
         <w:t>ContactTypeIdentifierNavigation</w:t>
       </w:r>
+      <w:proofErr w:type="spellEnd"/>
     </w:p>
     <w:p>
       <w:pPr>
@@ -2638,9 +3232,11 @@
           <w:numId w:val="9"/>
         </w:numPr>
       </w:pPr>
+      <w:proofErr w:type="spellStart"/>
       <w:r>
         <w:t>CountryIdentifierNavigation</w:t>
       </w:r>
+      <w:proofErr w:type="spellEnd"/>
     </w:p>
     <w:p>
       <w:pPr>
@@ -2658,13 +3254,15 @@
       <w:r>
         <w:t xml:space="preserve">This is done by first adding a NuGet package known as </w:t>
       </w:r>
-      <w:hyperlink r:id="rId8" w:history="1">
+      <w:hyperlink r:id="rId9" w:history="1">
+        <w:proofErr w:type="spellStart"/>
         <w:r>
           <w:rPr>
             <w:rStyle w:val="Hyperlink"/>
           </w:rPr>
           <w:t>Microsoft.EntityFrameworkCore.Proxies</w:t>
         </w:r>
+        <w:proofErr w:type="spellEnd"/>
       </w:hyperlink>
       <w:r>
         <w:t xml:space="preserve"> using </w:t>
@@ -2699,15 +3297,25 @@
       <w:r>
         <w:t xml:space="preserve">Open </w:t>
       </w:r>
+      <w:proofErr w:type="spellStart"/>
       <w:r>
         <w:t>NorthWindCoreLibrary</w:t>
       </w:r>
       <w:r>
-        <w:t>.Data.</w:t>
-      </w:r>
-      <w:r>
-        <w:t xml:space="preserve"> NorthwindContext</w:t>
-      </w:r>
+        <w:t>.Data</w:t>
+      </w:r>
+      <w:proofErr w:type="spellEnd"/>
+      <w:r>
+        <w:t>.</w:t>
+      </w:r>
+      <w:r>
+        <w:t xml:space="preserve"> </w:t>
+      </w:r>
+      <w:proofErr w:type="spellStart"/>
+      <w:r>
+        <w:t>NorthwindContext</w:t>
+      </w:r>
+      <w:proofErr w:type="spellEnd"/>
       <w:r>
         <w:t xml:space="preserve"> class.</w:t>
       </w:r>
@@ -2723,11 +3331,33 @@
       <w:r>
         <w:t xml:space="preserve">Change </w:t>
       </w:r>
+      <w:proofErr w:type="spellStart"/>
       <w:r>
         <w:rPr>
           <w:highlight w:val="yellow"/>
         </w:rPr>
-        <w:t>optionsBuilder.UseSqlServer(Helper.ConnectionString());</w:t>
+        <w:t>optionsBuilder.UseSqlServer</w:t>
+      </w:r>
+      <w:proofErr w:type="spellEnd"/>
+      <w:r>
+        <w:rPr>
+          <w:highlight w:val="yellow"/>
+        </w:rPr>
+        <w:t>(</w:t>
+      </w:r>
+      <w:proofErr w:type="spellStart"/>
+      <w:r>
+        <w:rPr>
+          <w:highlight w:val="yellow"/>
+        </w:rPr>
+        <w:t>Helper.ConnectionString</w:t>
+      </w:r>
+      <w:proofErr w:type="spellEnd"/>
+      <w:r>
+        <w:rPr>
+          <w:highlight w:val="yellow"/>
+        </w:rPr>
+        <w:t>());</w:t>
       </w:r>
       <w:r>
         <w:t xml:space="preserve"> to </w:t>
@@ -2762,9 +3392,11 @@
       <w:r>
         <w:t xml:space="preserve">Rerun the test method </w:t>
       </w:r>
+      <w:proofErr w:type="spellStart"/>
       <w:r>
         <w:t>CustomerCount</w:t>
       </w:r>
+      <w:proofErr w:type="spellEnd"/>
       <w:r>
         <w:t xml:space="preserve"> using </w:t>
       </w:r>
@@ -2802,7 +3434,7 @@
                     </pic:cNvPicPr>
                   </pic:nvPicPr>
                   <pic:blipFill>
-                    <a:blip r:embed="rId9">
+                    <a:blip r:embed="rId10">
                       <a:extLst>
                         <a:ext uri="{28A0092B-C50C-407E-A947-70E740481C1C}">
                           <a14:useLocalDpi xmlns:a14="http://schemas.microsoft.com/office/drawing/2010/main" val="0"/>
@@ -2850,11 +3482,35 @@
       <w:r>
         <w:t xml:space="preserve">Change back to </w:t>
       </w:r>
+      <w:proofErr w:type="spellStart"/>
+      <w:proofErr w:type="gramStart"/>
       <w:r>
         <w:rPr>
           <w:highlight w:val="yellow"/>
         </w:rPr>
-        <w:t>optionsBuilder.UseSqlServer(Helper.ConnectionString());</w:t>
+        <w:t>optionsBuilder.UseSqlServer</w:t>
+      </w:r>
+      <w:proofErr w:type="spellEnd"/>
+      <w:r>
+        <w:rPr>
+          <w:highlight w:val="yellow"/>
+        </w:rPr>
+        <w:t>(</w:t>
+      </w:r>
+      <w:proofErr w:type="spellStart"/>
+      <w:proofErr w:type="gramEnd"/>
+      <w:r>
+        <w:rPr>
+          <w:highlight w:val="yellow"/>
+        </w:rPr>
+        <w:t>Helper.ConnectionString</w:t>
+      </w:r>
+      <w:proofErr w:type="spellEnd"/>
+      <w:r>
+        <w:rPr>
+          <w:highlight w:val="yellow"/>
+        </w:rPr>
+        <w:t>());</w:t>
       </w:r>
       <w:r>
         <w:t>.</w:t>
@@ -2892,9 +3548,11 @@
       <w:r>
         <w:t xml:space="preserve">Add a class named </w:t>
       </w:r>
+      <w:proofErr w:type="spellStart"/>
       <w:r>
         <w:t>CustomerItem</w:t>
       </w:r>
+      <w:proofErr w:type="spellEnd"/>
       <w:r>
         <w:t xml:space="preserve"> (Karen will provide the code)</w:t>
       </w:r>
@@ -2911,12 +3569,14 @@
         <w:lastRenderedPageBreak/>
         <w:t xml:space="preserve">Create a new class in the Classes folder named </w:t>
       </w:r>
+      <w:proofErr w:type="spellStart"/>
       <w:r>
         <w:rPr>
           <w:u w:val="single"/>
         </w:rPr>
         <w:t>CustomersOperations</w:t>
       </w:r>
+      <w:proofErr w:type="spellEnd"/>
       <w:r>
         <w:t>.</w:t>
       </w:r>
@@ -2932,12 +3592,14 @@
       <w:r>
         <w:t xml:space="preserve">Karen will provide code for a method named </w:t>
       </w:r>
+      <w:proofErr w:type="spellStart"/>
       <w:r>
         <w:rPr>
           <w:u w:val="single"/>
         </w:rPr>
         <w:t>GetCustomersWithProjectionAsync</w:t>
       </w:r>
+      <w:proofErr w:type="spellEnd"/>
       <w:r>
         <w:rPr>
           <w:u w:val="single"/>
@@ -2962,15 +3624,22 @@
       <w:r>
         <w:t xml:space="preserve">Back in </w:t>
       </w:r>
+      <w:proofErr w:type="spellStart"/>
       <w:r>
         <w:t>NorthWindCoreUnitTest</w:t>
       </w:r>
+      <w:proofErr w:type="spellEnd"/>
       <w:r>
         <w:t>.</w:t>
       </w:r>
       <w:r>
-        <w:t xml:space="preserve"> CustomersTest</w:t>
-      </w:r>
+        <w:t xml:space="preserve"> </w:t>
+      </w:r>
+      <w:proofErr w:type="spellStart"/>
+      <w:r>
+        <w:t>CustomersTest</w:t>
+      </w:r>
+      <w:proofErr w:type="spellEnd"/>
       <w:r>
         <w:t xml:space="preserve"> add a test method, type in the follow (or Karen can give it to you)</w:t>
       </w:r>
@@ -3020,7 +3689,27 @@
                 <w:sz w:val="16"/>
                 <w:szCs w:val="16"/>
               </w:rPr>
-              <w:t>[TestMethod]</w:t>
+              <w:t>[</w:t>
+            </w:r>
+            <w:proofErr w:type="spellStart"/>
+            <w:r>
+              <w:rPr>
+                <w:rFonts w:ascii="Consolas" w:hAnsi="Consolas"/>
+                <w:color w:val="000000"/>
+                <w:sz w:val="16"/>
+                <w:szCs w:val="16"/>
+              </w:rPr>
+              <w:t>TestMethod</w:t>
+            </w:r>
+            <w:proofErr w:type="spellEnd"/>
+            <w:r>
+              <w:rPr>
+                <w:rFonts w:ascii="Consolas" w:hAnsi="Consolas"/>
+                <w:color w:val="000000"/>
+                <w:sz w:val="16"/>
+                <w:szCs w:val="16"/>
+              </w:rPr>
+              <w:t>]</w:t>
             </w:r>
           </w:p>
           <w:p>
@@ -3042,7 +3731,47 @@
                 <w:sz w:val="16"/>
                 <w:szCs w:val="16"/>
               </w:rPr>
-              <w:t>[TestTraits(Trait.EfCoreCustomersSelect)]</w:t>
+              <w:t>[</w:t>
+            </w:r>
+            <w:proofErr w:type="spellStart"/>
+            <w:r>
+              <w:rPr>
+                <w:rFonts w:ascii="Consolas" w:hAnsi="Consolas"/>
+                <w:color w:val="000000"/>
+                <w:sz w:val="16"/>
+                <w:szCs w:val="16"/>
+              </w:rPr>
+              <w:t>TestTraits</w:t>
+            </w:r>
+            <w:proofErr w:type="spellEnd"/>
+            <w:r>
+              <w:rPr>
+                <w:rFonts w:ascii="Consolas" w:hAnsi="Consolas"/>
+                <w:color w:val="000000"/>
+                <w:sz w:val="16"/>
+                <w:szCs w:val="16"/>
+              </w:rPr>
+              <w:t>(</w:t>
+            </w:r>
+            <w:proofErr w:type="spellStart"/>
+            <w:r>
+              <w:rPr>
+                <w:rFonts w:ascii="Consolas" w:hAnsi="Consolas"/>
+                <w:color w:val="000000"/>
+                <w:sz w:val="16"/>
+                <w:szCs w:val="16"/>
+              </w:rPr>
+              <w:t>Trait.EfCoreCustomersSelect</w:t>
+            </w:r>
+            <w:proofErr w:type="spellEnd"/>
+            <w:r>
+              <w:rPr>
+                <w:rFonts w:ascii="Consolas" w:hAnsi="Consolas"/>
+                <w:color w:val="000000"/>
+                <w:sz w:val="16"/>
+                <w:szCs w:val="16"/>
+              </w:rPr>
+              <w:t>)]</w:t>
             </w:r>
           </w:p>
           <w:p>
@@ -3075,6 +3804,7 @@
               </w:rPr>
               <w:t> </w:t>
             </w:r>
+            <w:proofErr w:type="spellStart"/>
             <w:r>
               <w:rPr>
                 <w:rFonts w:ascii="Consolas" w:hAnsi="Consolas"/>
@@ -3084,6 +3814,7 @@
               </w:rPr>
               <w:t>async</w:t>
             </w:r>
+            <w:proofErr w:type="spellEnd"/>
             <w:r>
               <w:rPr>
                 <w:rFonts w:ascii="Consolas" w:hAnsi="Consolas"/>
@@ -3093,6 +3824,7 @@
               </w:rPr>
               <w:t> Task </w:t>
             </w:r>
+            <w:proofErr w:type="spellStart"/>
             <w:r>
               <w:rPr>
                 <w:rFonts w:ascii="Consolas" w:hAnsi="Consolas"/>
@@ -3102,6 +3834,7 @@
               </w:rPr>
               <w:t>CustomersProject</w:t>
             </w:r>
+            <w:proofErr w:type="spellEnd"/>
             <w:r>
               <w:rPr>
                 <w:rFonts w:ascii="Consolas" w:hAnsi="Consolas"/>
@@ -3293,6 +4026,7 @@
               </w:rPr>
               <w:t> </w:t>
             </w:r>
+            <w:proofErr w:type="spellStart"/>
             <w:r>
               <w:rPr>
                 <w:rFonts w:ascii="Consolas" w:hAnsi="Consolas"/>
@@ -3302,6 +4036,7 @@
               </w:rPr>
               <w:t>firstName</w:t>
             </w:r>
+            <w:proofErr w:type="spellEnd"/>
             <w:r>
               <w:rPr>
                 <w:rFonts w:ascii="Consolas" w:hAnsi="Consolas"/>
@@ -3411,7 +4146,47 @@
                 <w:sz w:val="16"/>
                 <w:szCs w:val="16"/>
               </w:rPr>
-              <w:t>    Assert.IsTrue(firstName == </w:t>
+              <w:t>    </w:t>
+            </w:r>
+            <w:proofErr w:type="spellStart"/>
+            <w:r>
+              <w:rPr>
+                <w:rFonts w:ascii="Consolas" w:hAnsi="Consolas"/>
+                <w:color w:val="000000"/>
+                <w:sz w:val="16"/>
+                <w:szCs w:val="16"/>
+              </w:rPr>
+              <w:t>Assert.IsTrue</w:t>
+            </w:r>
+            <w:proofErr w:type="spellEnd"/>
+            <w:r>
+              <w:rPr>
+                <w:rFonts w:ascii="Consolas" w:hAnsi="Consolas"/>
+                <w:color w:val="000000"/>
+                <w:sz w:val="16"/>
+                <w:szCs w:val="16"/>
+              </w:rPr>
+              <w:t>(</w:t>
+            </w:r>
+            <w:proofErr w:type="spellStart"/>
+            <w:r>
+              <w:rPr>
+                <w:rFonts w:ascii="Consolas" w:hAnsi="Consolas"/>
+                <w:color w:val="000000"/>
+                <w:sz w:val="16"/>
+                <w:szCs w:val="16"/>
+              </w:rPr>
+              <w:t>firstName</w:t>
+            </w:r>
+            <w:proofErr w:type="spellEnd"/>
+            <w:r>
+              <w:rPr>
+                <w:rFonts w:ascii="Consolas" w:hAnsi="Consolas"/>
+                <w:color w:val="000000"/>
+                <w:sz w:val="16"/>
+                <w:szCs w:val="16"/>
+              </w:rPr>
+              <w:t> == </w:t>
             </w:r>
             <w:r>
               <w:rPr>
@@ -3493,9 +4268,11 @@
           <w:numId w:val="12"/>
         </w:numPr>
       </w:pPr>
+      <w:proofErr w:type="spellStart"/>
       <w:r>
         <w:t>async</w:t>
       </w:r>
+      <w:proofErr w:type="spellEnd"/>
     </w:p>
     <w:p>
       <w:pPr>
@@ -3554,7 +4331,7 @@
                     </pic:cNvPicPr>
                   </pic:nvPicPr>
                   <pic:blipFill>
-                    <a:blip r:embed="rId10">
+                    <a:blip r:embed="rId11">
                       <a:extLst>
                         <a:ext uri="{28A0092B-C50C-407E-A947-70E740481C1C}">
                           <a14:useLocalDpi xmlns:a14="http://schemas.microsoft.com/office/drawing/2010/main" val="0"/>
@@ -3615,7 +4392,7 @@
                     </pic:cNvPicPr>
                   </pic:nvPicPr>
                   <pic:blipFill>
-                    <a:blip r:embed="rId11">
+                    <a:blip r:embed="rId12">
                       <a:extLst>
                         <a:ext uri="{28A0092B-C50C-407E-A947-70E740481C1C}">
                           <a14:useLocalDpi xmlns:a14="http://schemas.microsoft.com/office/drawing/2010/main" val="0"/>
@@ -3650,7 +4427,31 @@
     <w:p/>
     <w:p>
       <w:r>
-        <w:t>Execution time, note EF Core test CustomerCount is 2.2 seconds, this is the first call to EF Core which is a warm-up. Then note the time on the second test CustomersProject, same time as with ReadCustomers (using a data provider), they are both equal in execution time.</w:t>
+        <w:t xml:space="preserve">Execution time, note EF Core test </w:t>
+      </w:r>
+      <w:proofErr w:type="spellStart"/>
+      <w:r>
+        <w:t>CustomerCount</w:t>
+      </w:r>
+      <w:proofErr w:type="spellEnd"/>
+      <w:r>
+        <w:t xml:space="preserve"> is 2.2 seconds, this is the first call to EF Core which is a warm-up. Then note the time on the second test </w:t>
+      </w:r>
+      <w:proofErr w:type="spellStart"/>
+      <w:r>
+        <w:t>CustomersProject</w:t>
+      </w:r>
+      <w:proofErr w:type="spellEnd"/>
+      <w:r>
+        <w:t xml:space="preserve">, same time as with </w:t>
+      </w:r>
+      <w:proofErr w:type="spellStart"/>
+      <w:r>
+        <w:t>ReadCustomers</w:t>
+      </w:r>
+      <w:proofErr w:type="spellEnd"/>
+      <w:r>
+        <w:t xml:space="preserve"> (using a data provider), they are both equal in execution time.</w:t>
       </w:r>
     </w:p>
     <w:p>
@@ -3676,7 +4477,7 @@
                     </pic:cNvPicPr>
                   </pic:nvPicPr>
                   <pic:blipFill>
-                    <a:blip r:embed="rId12">
+                    <a:blip r:embed="rId13">
                       <a:extLst>
                         <a:ext uri="{28A0092B-C50C-407E-A947-70E740481C1C}">
                           <a14:useLocalDpi xmlns:a14="http://schemas.microsoft.com/office/drawing/2010/main" val="0"/>
@@ -3763,7 +4564,7 @@
         <v:path o:extrusionok="f" gradientshapeok="t" o:connecttype="rect"/>
         <o:lock v:ext="edit" aspectratio="t"/>
       </v:shapetype>
-      <v:shape id="_x0000_i1028" type="#_x0000_t75" style="width:720.5pt;height:888.85pt;visibility:visible;mso-wrap-style:square" o:bullet="t">
+      <v:shape id="_x0000_i1036" type="#_x0000_t75" style="width:720.5pt;height:888.85pt;visibility:visible;mso-wrap-style:square" o:bullet="t">
         <v:imagedata r:id="rId1" o:title="light-bulb-transparent-961x1185"/>
       </v:shape>
     </w:pict>
@@ -4906,6 +5707,119 @@
     </w:lvl>
   </w:abstractNum>
   <w:abstractNum w:abstractNumId="11" w15:restartNumberingAfterBreak="0">
+    <w:nsid w:val="79E52536"/>
+    <w:multiLevelType w:val="hybridMultilevel"/>
+    <w:tmpl w:val="79CE4620"/>
+    <w:lvl w:ilvl="0" w:tplc="04090001">
+      <w:start w:val="1"/>
+      <w:numFmt w:val="bullet"/>
+      <w:lvlText w:val=""/>
+      <w:lvlJc w:val="left"/>
+      <w:pPr>
+        <w:ind w:left="720" w:hanging="360"/>
+      </w:pPr>
+      <w:rPr>
+        <w:rFonts w:ascii="Symbol" w:hAnsi="Symbol" w:hint="default"/>
+      </w:rPr>
+    </w:lvl>
+    <w:lvl w:ilvl="1" w:tplc="04090003" w:tentative="1">
+      <w:start w:val="1"/>
+      <w:numFmt w:val="bullet"/>
+      <w:lvlText w:val="o"/>
+      <w:lvlJc w:val="left"/>
+      <w:pPr>
+        <w:ind w:left="1440" w:hanging="360"/>
+      </w:pPr>
+      <w:rPr>
+        <w:rFonts w:ascii="Courier New" w:hAnsi="Courier New" w:cs="Courier New" w:hint="default"/>
+      </w:rPr>
+    </w:lvl>
+    <w:lvl w:ilvl="2" w:tplc="04090005" w:tentative="1">
+      <w:start w:val="1"/>
+      <w:numFmt w:val="bullet"/>
+      <w:lvlText w:val=""/>
+      <w:lvlJc w:val="left"/>
+      <w:pPr>
+        <w:ind w:left="2160" w:hanging="360"/>
+      </w:pPr>
+      <w:rPr>
+        <w:rFonts w:ascii="Wingdings" w:hAnsi="Wingdings" w:hint="default"/>
+      </w:rPr>
+    </w:lvl>
+    <w:lvl w:ilvl="3" w:tplc="04090001" w:tentative="1">
+      <w:start w:val="1"/>
+      <w:numFmt w:val="bullet"/>
+      <w:lvlText w:val=""/>
+      <w:lvlJc w:val="left"/>
+      <w:pPr>
+        <w:ind w:left="2880" w:hanging="360"/>
+      </w:pPr>
+      <w:rPr>
+        <w:rFonts w:ascii="Symbol" w:hAnsi="Symbol" w:hint="default"/>
+      </w:rPr>
+    </w:lvl>
+    <w:lvl w:ilvl="4" w:tplc="04090003" w:tentative="1">
+      <w:start w:val="1"/>
+      <w:numFmt w:val="bullet"/>
+      <w:lvlText w:val="o"/>
+      <w:lvlJc w:val="left"/>
+      <w:pPr>
+        <w:ind w:left="3600" w:hanging="360"/>
+      </w:pPr>
+      <w:rPr>
+        <w:rFonts w:ascii="Courier New" w:hAnsi="Courier New" w:cs="Courier New" w:hint="default"/>
+      </w:rPr>
+    </w:lvl>
+    <w:lvl w:ilvl="5" w:tplc="04090005" w:tentative="1">
+      <w:start w:val="1"/>
+      <w:numFmt w:val="bullet"/>
+      <w:lvlText w:val=""/>
+      <w:lvlJc w:val="left"/>
+      <w:pPr>
+        <w:ind w:left="4320" w:hanging="360"/>
+      </w:pPr>
+      <w:rPr>
+        <w:rFonts w:ascii="Wingdings" w:hAnsi="Wingdings" w:hint="default"/>
+      </w:rPr>
+    </w:lvl>
+    <w:lvl w:ilvl="6" w:tplc="04090001" w:tentative="1">
+      <w:start w:val="1"/>
+      <w:numFmt w:val="bullet"/>
+      <w:lvlText w:val=""/>
+      <w:lvlJc w:val="left"/>
+      <w:pPr>
+        <w:ind w:left="5040" w:hanging="360"/>
+      </w:pPr>
+      <w:rPr>
+        <w:rFonts w:ascii="Symbol" w:hAnsi="Symbol" w:hint="default"/>
+      </w:rPr>
+    </w:lvl>
+    <w:lvl w:ilvl="7" w:tplc="04090003" w:tentative="1">
+      <w:start w:val="1"/>
+      <w:numFmt w:val="bullet"/>
+      <w:lvlText w:val="o"/>
+      <w:lvlJc w:val="left"/>
+      <w:pPr>
+        <w:ind w:left="5760" w:hanging="360"/>
+      </w:pPr>
+      <w:rPr>
+        <w:rFonts w:ascii="Courier New" w:hAnsi="Courier New" w:cs="Courier New" w:hint="default"/>
+      </w:rPr>
+    </w:lvl>
+    <w:lvl w:ilvl="8" w:tplc="04090005" w:tentative="1">
+      <w:start w:val="1"/>
+      <w:numFmt w:val="bullet"/>
+      <w:lvlText w:val=""/>
+      <w:lvlJc w:val="left"/>
+      <w:pPr>
+        <w:ind w:left="6480" w:hanging="360"/>
+      </w:pPr>
+      <w:rPr>
+        <w:rFonts w:ascii="Wingdings" w:hAnsi="Wingdings" w:hint="default"/>
+      </w:rPr>
+    </w:lvl>
+  </w:abstractNum>
+  <w:abstractNum w:abstractNumId="12" w15:restartNumberingAfterBreak="0">
     <w:nsid w:val="7FFB1604"/>
     <w:multiLevelType w:val="hybridMultilevel"/>
     <w:tmpl w:val="A560BEE6"/>
@@ -5043,7 +5957,7 @@
     <w:abstractNumId w:val="1"/>
   </w:num>
   <w:num w:numId="9">
-    <w:abstractNumId w:val="11"/>
+    <w:abstractNumId w:val="12"/>
   </w:num>
   <w:num w:numId="10">
     <w:abstractNumId w:val="2"/>
@@ -5053,6 +5967,9 @@
   </w:num>
   <w:num w:numId="12">
     <w:abstractNumId w:val="8"/>
+  </w:num>
+  <w:num w:numId="13">
+    <w:abstractNumId w:val="11"/>
   </w:num>
 </w:numbering>
 </file>

</xml_diff>